<commit_message>
End game using Q + disallow control+c ending game
</commit_message>
<xml_diff>
--- a/Neighbour.docx
+++ b/Neighbour.docx
@@ -389,7 +389,7 @@
                 <w:szCs w:val="21"/>
                 <w:lang w:eastAsia="en-GB"/>
               </w:rPr>
-              <w:t xml:space="preserve">row, col - </w:t>
+              <w:t xml:space="preserve">row - </w:t>
             </w:r>
             <w:r>
               <w:rPr>
@@ -409,7 +409,7 @@
                 <w:szCs w:val="21"/>
                 <w:lang w:eastAsia="en-GB"/>
               </w:rPr>
-              <w:t>]</w:t>
+              <w:t>, col]</w:t>
             </w:r>
           </w:p>
         </w:tc>
@@ -436,61 +436,196 @@
                 <w:szCs w:val="21"/>
                 <w:lang w:eastAsia="en-GB"/>
               </w:rPr>
+              <w:t>2, 0</w:t>
+            </w:r>
+          </w:p>
+        </w:tc>
+        <w:tc>
+          <w:tcPr>
+            <w:tcW w:w="901" w:type="dxa"/>
+          </w:tcPr>
+          <w:p>
+            <w:pPr>
+              <w:spacing w:line="315" w:lineRule="atLeast"/>
+              <w:rPr>
+                <w:rFonts w:ascii="Menlo" w:eastAsia="Times New Roman" w:hAnsi="Menlo" w:cs="Menlo"/>
+                <w:color w:val="000000"/>
+                <w:sz w:val="21"/>
+                <w:szCs w:val="21"/>
+                <w:lang w:eastAsia="en-GB"/>
+              </w:rPr>
+            </w:pPr>
+            <w:r>
+              <w:rPr>
+                <w:rFonts w:ascii="Menlo" w:eastAsia="Times New Roman" w:hAnsi="Menlo" w:cs="Menlo"/>
+                <w:color w:val="000000"/>
+                <w:sz w:val="21"/>
+                <w:szCs w:val="21"/>
+                <w:lang w:eastAsia="en-GB"/>
+              </w:rPr>
+              <w:t>2, 1</w:t>
+            </w:r>
+          </w:p>
+        </w:tc>
+        <w:tc>
+          <w:tcPr>
+            <w:tcW w:w="901" w:type="dxa"/>
+          </w:tcPr>
+          <w:p>
+            <w:pPr>
+              <w:spacing w:line="315" w:lineRule="atLeast"/>
+              <w:rPr>
+                <w:rFonts w:ascii="Menlo" w:eastAsia="Times New Roman" w:hAnsi="Menlo" w:cs="Menlo"/>
+                <w:color w:val="000000"/>
+                <w:sz w:val="21"/>
+                <w:szCs w:val="21"/>
+                <w:lang w:eastAsia="en-GB"/>
+              </w:rPr>
+            </w:pPr>
+            <w:r>
+              <w:rPr>
+                <w:rFonts w:ascii="Menlo" w:eastAsia="Times New Roman" w:hAnsi="Menlo" w:cs="Menlo"/>
+                <w:color w:val="000000"/>
+                <w:sz w:val="21"/>
+                <w:szCs w:val="21"/>
+                <w:lang w:eastAsia="en-GB"/>
+              </w:rPr>
+              <w:t>2, 2</w:t>
+            </w:r>
+          </w:p>
+        </w:tc>
+        <w:tc>
+          <w:tcPr>
+            <w:tcW w:w="902" w:type="dxa"/>
+          </w:tcPr>
+          <w:p>
+            <w:pPr>
+              <w:spacing w:line="315" w:lineRule="atLeast"/>
+              <w:rPr>
+                <w:rFonts w:ascii="Menlo" w:eastAsia="Times New Roman" w:hAnsi="Menlo" w:cs="Menlo"/>
+                <w:color w:val="000000"/>
+                <w:sz w:val="21"/>
+                <w:szCs w:val="21"/>
+                <w:lang w:eastAsia="en-GB"/>
+              </w:rPr>
+            </w:pPr>
+            <w:r>
+              <w:rPr>
+                <w:rFonts w:ascii="Menlo" w:eastAsia="Times New Roman" w:hAnsi="Menlo" w:cs="Menlo"/>
+                <w:color w:val="000000"/>
+                <w:sz w:val="21"/>
+                <w:szCs w:val="21"/>
+                <w:lang w:eastAsia="en-GB"/>
+              </w:rPr>
+              <w:t>0, 0</w:t>
+            </w:r>
+          </w:p>
+        </w:tc>
+        <w:tc>
+          <w:tcPr>
+            <w:tcW w:w="902" w:type="dxa"/>
+          </w:tcPr>
+          <w:p>
+            <w:pPr>
+              <w:spacing w:line="315" w:lineRule="atLeast"/>
+              <w:rPr>
+                <w:rFonts w:ascii="Menlo" w:eastAsia="Times New Roman" w:hAnsi="Menlo" w:cs="Menlo"/>
+                <w:color w:val="000000"/>
+                <w:sz w:val="21"/>
+                <w:szCs w:val="21"/>
+                <w:lang w:eastAsia="en-GB"/>
+              </w:rPr>
+            </w:pPr>
+            <w:r>
+              <w:rPr>
+                <w:rFonts w:ascii="Menlo" w:eastAsia="Times New Roman" w:hAnsi="Menlo" w:cs="Menlo"/>
+                <w:color w:val="000000"/>
+                <w:sz w:val="21"/>
+                <w:szCs w:val="21"/>
+                <w:lang w:eastAsia="en-GB"/>
+              </w:rPr>
+              <w:t>0, 1</w:t>
+            </w:r>
+          </w:p>
+        </w:tc>
+        <w:tc>
+          <w:tcPr>
+            <w:tcW w:w="902" w:type="dxa"/>
+          </w:tcPr>
+          <w:p>
+            <w:pPr>
+              <w:spacing w:line="315" w:lineRule="atLeast"/>
+              <w:rPr>
+                <w:rFonts w:ascii="Menlo" w:eastAsia="Times New Roman" w:hAnsi="Menlo" w:cs="Menlo"/>
+                <w:color w:val="000000"/>
+                <w:sz w:val="21"/>
+                <w:szCs w:val="21"/>
+                <w:lang w:eastAsia="en-GB"/>
+              </w:rPr>
+            </w:pPr>
+            <w:r>
+              <w:rPr>
+                <w:rFonts w:ascii="Menlo" w:eastAsia="Times New Roman" w:hAnsi="Menlo" w:cs="Menlo"/>
+                <w:color w:val="000000"/>
+                <w:sz w:val="21"/>
+                <w:szCs w:val="21"/>
+                <w:lang w:eastAsia="en-GB"/>
+              </w:rPr>
               <w:t>0, 2</w:t>
             </w:r>
           </w:p>
         </w:tc>
         <w:tc>
           <w:tcPr>
-            <w:tcW w:w="901" w:type="dxa"/>
-          </w:tcPr>
-          <w:p>
-            <w:pPr>
-              <w:spacing w:line="315" w:lineRule="atLeast"/>
-              <w:rPr>
-                <w:rFonts w:ascii="Menlo" w:eastAsia="Times New Roman" w:hAnsi="Menlo" w:cs="Menlo"/>
-                <w:color w:val="000000"/>
-                <w:sz w:val="21"/>
-                <w:szCs w:val="21"/>
-                <w:lang w:eastAsia="en-GB"/>
-              </w:rPr>
-            </w:pPr>
-            <w:r>
-              <w:rPr>
-                <w:rFonts w:ascii="Menlo" w:eastAsia="Times New Roman" w:hAnsi="Menlo" w:cs="Menlo"/>
-                <w:color w:val="000000"/>
-                <w:sz w:val="21"/>
-                <w:szCs w:val="21"/>
-                <w:lang w:eastAsia="en-GB"/>
-              </w:rPr>
-              <w:t>0, 0</w:t>
-            </w:r>
-          </w:p>
-        </w:tc>
-        <w:tc>
-          <w:tcPr>
-            <w:tcW w:w="901" w:type="dxa"/>
-          </w:tcPr>
-          <w:p>
-            <w:pPr>
-              <w:spacing w:line="315" w:lineRule="atLeast"/>
-              <w:rPr>
-                <w:rFonts w:ascii="Menlo" w:eastAsia="Times New Roman" w:hAnsi="Menlo" w:cs="Menlo"/>
-                <w:color w:val="000000"/>
-                <w:sz w:val="21"/>
-                <w:szCs w:val="21"/>
-                <w:lang w:eastAsia="en-GB"/>
-              </w:rPr>
-            </w:pPr>
-            <w:r>
-              <w:rPr>
-                <w:rFonts w:ascii="Menlo" w:eastAsia="Times New Roman" w:hAnsi="Menlo" w:cs="Menlo"/>
-                <w:color w:val="000000"/>
-                <w:sz w:val="21"/>
-                <w:szCs w:val="21"/>
-                <w:lang w:eastAsia="en-GB"/>
-              </w:rPr>
-              <w:t>0, 1</w:t>
+            <w:tcW w:w="902" w:type="dxa"/>
+          </w:tcPr>
+          <w:p>
+            <w:pPr>
+              <w:spacing w:line="315" w:lineRule="atLeast"/>
+              <w:rPr>
+                <w:rFonts w:ascii="Menlo" w:eastAsia="Times New Roman" w:hAnsi="Menlo" w:cs="Menlo"/>
+                <w:color w:val="000000"/>
+                <w:sz w:val="21"/>
+                <w:szCs w:val="21"/>
+                <w:lang w:eastAsia="en-GB"/>
+              </w:rPr>
+            </w:pPr>
+            <w:r>
+              <w:rPr>
+                <w:rFonts w:ascii="Menlo" w:eastAsia="Times New Roman" w:hAnsi="Menlo" w:cs="Menlo"/>
+                <w:color w:val="000000"/>
+                <w:sz w:val="21"/>
+                <w:szCs w:val="21"/>
+                <w:lang w:eastAsia="en-GB"/>
+              </w:rPr>
+              <w:t>1, 0</w:t>
+            </w:r>
+          </w:p>
+        </w:tc>
+        <w:tc>
+          <w:tcPr>
+            <w:tcW w:w="902" w:type="dxa"/>
+          </w:tcPr>
+          <w:p>
+            <w:pPr>
+              <w:spacing w:line="315" w:lineRule="atLeast"/>
+              <w:rPr>
+                <w:rFonts w:ascii="Menlo" w:eastAsia="Times New Roman" w:hAnsi="Menlo" w:cs="Menlo"/>
+                <w:color w:val="000000"/>
+                <w:sz w:val="21"/>
+                <w:szCs w:val="21"/>
+                <w:lang w:eastAsia="en-GB"/>
+              </w:rPr>
+            </w:pPr>
+            <w:r>
+              <w:rPr>
+                <w:rFonts w:ascii="Menlo" w:eastAsia="Times New Roman" w:hAnsi="Menlo" w:cs="Menlo"/>
+                <w:color w:val="000000"/>
+                <w:sz w:val="21"/>
+                <w:szCs w:val="21"/>
+                <w:lang w:eastAsia="en-GB"/>
+              </w:rPr>
+              <w:t>1, 1</w:t>
             </w:r>
           </w:p>
         </w:tc>
@@ -518,141 +653,6 @@
                 <w:lang w:eastAsia="en-GB"/>
               </w:rPr>
               <w:t>1, 2</w:t>
-            </w:r>
-          </w:p>
-        </w:tc>
-        <w:tc>
-          <w:tcPr>
-            <w:tcW w:w="902" w:type="dxa"/>
-          </w:tcPr>
-          <w:p>
-            <w:pPr>
-              <w:spacing w:line="315" w:lineRule="atLeast"/>
-              <w:rPr>
-                <w:rFonts w:ascii="Menlo" w:eastAsia="Times New Roman" w:hAnsi="Menlo" w:cs="Menlo"/>
-                <w:color w:val="000000"/>
-                <w:sz w:val="21"/>
-                <w:szCs w:val="21"/>
-                <w:lang w:eastAsia="en-GB"/>
-              </w:rPr>
-            </w:pPr>
-            <w:r>
-              <w:rPr>
-                <w:rFonts w:ascii="Menlo" w:eastAsia="Times New Roman" w:hAnsi="Menlo" w:cs="Menlo"/>
-                <w:color w:val="000000"/>
-                <w:sz w:val="21"/>
-                <w:szCs w:val="21"/>
-                <w:lang w:eastAsia="en-GB"/>
-              </w:rPr>
-              <w:t>1, 0</w:t>
-            </w:r>
-          </w:p>
-        </w:tc>
-        <w:tc>
-          <w:tcPr>
-            <w:tcW w:w="902" w:type="dxa"/>
-          </w:tcPr>
-          <w:p>
-            <w:pPr>
-              <w:spacing w:line="315" w:lineRule="atLeast"/>
-              <w:rPr>
-                <w:rFonts w:ascii="Menlo" w:eastAsia="Times New Roman" w:hAnsi="Menlo" w:cs="Menlo"/>
-                <w:color w:val="000000"/>
-                <w:sz w:val="21"/>
-                <w:szCs w:val="21"/>
-                <w:lang w:eastAsia="en-GB"/>
-              </w:rPr>
-            </w:pPr>
-            <w:r>
-              <w:rPr>
-                <w:rFonts w:ascii="Menlo" w:eastAsia="Times New Roman" w:hAnsi="Menlo" w:cs="Menlo"/>
-                <w:color w:val="000000"/>
-                <w:sz w:val="21"/>
-                <w:szCs w:val="21"/>
-                <w:lang w:eastAsia="en-GB"/>
-              </w:rPr>
-              <w:t>1, 1</w:t>
-            </w:r>
-          </w:p>
-        </w:tc>
-        <w:tc>
-          <w:tcPr>
-            <w:tcW w:w="902" w:type="dxa"/>
-          </w:tcPr>
-          <w:p>
-            <w:pPr>
-              <w:spacing w:line="315" w:lineRule="atLeast"/>
-              <w:rPr>
-                <w:rFonts w:ascii="Menlo" w:eastAsia="Times New Roman" w:hAnsi="Menlo" w:cs="Menlo"/>
-                <w:color w:val="000000"/>
-                <w:sz w:val="21"/>
-                <w:szCs w:val="21"/>
-                <w:lang w:eastAsia="en-GB"/>
-              </w:rPr>
-            </w:pPr>
-            <w:r>
-              <w:rPr>
-                <w:rFonts w:ascii="Menlo" w:eastAsia="Times New Roman" w:hAnsi="Menlo" w:cs="Menlo"/>
-                <w:color w:val="000000"/>
-                <w:sz w:val="21"/>
-                <w:szCs w:val="21"/>
-                <w:lang w:eastAsia="en-GB"/>
-              </w:rPr>
-              <w:t>2, 2</w:t>
-            </w:r>
-          </w:p>
-        </w:tc>
-        <w:tc>
-          <w:tcPr>
-            <w:tcW w:w="902" w:type="dxa"/>
-          </w:tcPr>
-          <w:p>
-            <w:pPr>
-              <w:spacing w:line="315" w:lineRule="atLeast"/>
-              <w:rPr>
-                <w:rFonts w:ascii="Menlo" w:eastAsia="Times New Roman" w:hAnsi="Menlo" w:cs="Menlo"/>
-                <w:color w:val="000000"/>
-                <w:sz w:val="21"/>
-                <w:szCs w:val="21"/>
-                <w:lang w:eastAsia="en-GB"/>
-              </w:rPr>
-            </w:pPr>
-            <w:r>
-              <w:rPr>
-                <w:rFonts w:ascii="Menlo" w:eastAsia="Times New Roman" w:hAnsi="Menlo" w:cs="Menlo"/>
-                <w:color w:val="000000"/>
-                <w:sz w:val="21"/>
-                <w:szCs w:val="21"/>
-                <w:lang w:eastAsia="en-GB"/>
-              </w:rPr>
-              <w:t>2, 0</w:t>
-            </w:r>
-          </w:p>
-        </w:tc>
-        <w:tc>
-          <w:tcPr>
-            <w:tcW w:w="902" w:type="dxa"/>
-          </w:tcPr>
-          <w:p>
-            <w:pPr>
-              <w:spacing w:line="315" w:lineRule="atLeast"/>
-              <w:rPr>
-                <w:rFonts w:ascii="Menlo" w:eastAsia="Times New Roman" w:hAnsi="Menlo" w:cs="Menlo"/>
-                <w:color w:val="000000"/>
-                <w:sz w:val="21"/>
-                <w:szCs w:val="21"/>
-                <w:lang w:eastAsia="en-GB"/>
-              </w:rPr>
-            </w:pPr>
-            <w:r>
-              <w:rPr>
-                <w:rFonts w:ascii="Menlo" w:eastAsia="Times New Roman" w:hAnsi="Menlo" w:cs="Menlo"/>
-                <w:color w:val="000000"/>
-                <w:sz w:val="21"/>
-                <w:szCs w:val="21"/>
-                <w:lang w:eastAsia="en-GB"/>
-              </w:rPr>
-              <w:t>2, 1</w:t>
             </w:r>
           </w:p>
         </w:tc>
@@ -722,7 +722,7 @@
                 <w:szCs w:val="21"/>
                 <w:lang w:eastAsia="en-GB"/>
               </w:rPr>
-              <w:t xml:space="preserve">row, col + </w:t>
+              <w:t xml:space="preserve">row - </w:t>
             </w:r>
             <w:r>
               <w:rPr>
@@ -742,6 +742,26 @@
                 <w:szCs w:val="21"/>
                 <w:lang w:eastAsia="en-GB"/>
               </w:rPr>
+              <w:t xml:space="preserve">, col + </w:t>
+            </w:r>
+            <w:r>
+              <w:rPr>
+                <w:rFonts w:ascii="Menlo" w:eastAsia="Times New Roman" w:hAnsi="Menlo" w:cs="Menlo"/>
+                <w:color w:val="098658"/>
+                <w:sz w:val="21"/>
+                <w:szCs w:val="21"/>
+                <w:lang w:eastAsia="en-GB"/>
+              </w:rPr>
+              <w:t>1</w:t>
+            </w:r>
+            <w:r>
+              <w:rPr>
+                <w:rFonts w:ascii="Menlo" w:eastAsia="Times New Roman" w:hAnsi="Menlo" w:cs="Menlo"/>
+                <w:color w:val="000000"/>
+                <w:sz w:val="21"/>
+                <w:szCs w:val="21"/>
+                <w:lang w:eastAsia="en-GB"/>
+              </w:rPr>
               <w:t>]</w:t>
             </w:r>
           </w:p>
@@ -769,13 +789,94 @@
                 <w:szCs w:val="21"/>
                 <w:lang w:eastAsia="en-GB"/>
               </w:rPr>
+              <w:t>2, 1</w:t>
+            </w:r>
+          </w:p>
+        </w:tc>
+        <w:tc>
+          <w:tcPr>
+            <w:tcW w:w="901" w:type="dxa"/>
+          </w:tcPr>
+          <w:p>
+            <w:pPr>
+              <w:spacing w:line="315" w:lineRule="atLeast"/>
+              <w:rPr>
+                <w:rFonts w:ascii="Menlo" w:eastAsia="Times New Roman" w:hAnsi="Menlo" w:cs="Menlo"/>
+                <w:color w:val="000000"/>
+                <w:sz w:val="21"/>
+                <w:szCs w:val="21"/>
+                <w:lang w:eastAsia="en-GB"/>
+              </w:rPr>
+            </w:pPr>
+            <w:r>
+              <w:rPr>
+                <w:rFonts w:ascii="Menlo" w:eastAsia="Times New Roman" w:hAnsi="Menlo" w:cs="Menlo"/>
+                <w:color w:val="000000"/>
+                <w:sz w:val="21"/>
+                <w:szCs w:val="21"/>
+                <w:lang w:eastAsia="en-GB"/>
+              </w:rPr>
+              <w:t>2, 2</w:t>
+            </w:r>
+          </w:p>
+        </w:tc>
+        <w:tc>
+          <w:tcPr>
+            <w:tcW w:w="901" w:type="dxa"/>
+          </w:tcPr>
+          <w:p>
+            <w:pPr>
+              <w:spacing w:line="315" w:lineRule="atLeast"/>
+              <w:rPr>
+                <w:rFonts w:ascii="Menlo" w:eastAsia="Times New Roman" w:hAnsi="Menlo" w:cs="Menlo"/>
+                <w:color w:val="000000"/>
+                <w:sz w:val="21"/>
+                <w:szCs w:val="21"/>
+                <w:lang w:eastAsia="en-GB"/>
+              </w:rPr>
+            </w:pPr>
+            <w:r>
+              <w:rPr>
+                <w:rFonts w:ascii="Menlo" w:eastAsia="Times New Roman" w:hAnsi="Menlo" w:cs="Menlo"/>
+                <w:color w:val="000000"/>
+                <w:sz w:val="21"/>
+                <w:szCs w:val="21"/>
+                <w:lang w:eastAsia="en-GB"/>
+              </w:rPr>
+              <w:t>2, 0</w:t>
+            </w:r>
+          </w:p>
+        </w:tc>
+        <w:tc>
+          <w:tcPr>
+            <w:tcW w:w="902" w:type="dxa"/>
+          </w:tcPr>
+          <w:p>
+            <w:pPr>
+              <w:spacing w:line="315" w:lineRule="atLeast"/>
+              <w:rPr>
+                <w:rFonts w:ascii="Menlo" w:eastAsia="Times New Roman" w:hAnsi="Menlo" w:cs="Menlo"/>
+                <w:color w:val="000000"/>
+                <w:sz w:val="21"/>
+                <w:szCs w:val="21"/>
+                <w:lang w:eastAsia="en-GB"/>
+              </w:rPr>
+            </w:pPr>
+            <w:r>
+              <w:rPr>
+                <w:rFonts w:ascii="Menlo" w:eastAsia="Times New Roman" w:hAnsi="Menlo" w:cs="Menlo"/>
+                <w:color w:val="000000"/>
+                <w:sz w:val="21"/>
+                <w:szCs w:val="21"/>
+                <w:lang w:eastAsia="en-GB"/>
+              </w:rPr>
               <w:t>0, 1</w:t>
             </w:r>
           </w:p>
         </w:tc>
         <w:tc>
           <w:tcPr>
-            <w:tcW w:w="901" w:type="dxa"/>
+            <w:tcW w:w="902" w:type="dxa"/>
           </w:tcPr>
           <w:p>
             <w:pPr>
@@ -802,7 +903,7 @@
         </w:tc>
         <w:tc>
           <w:tcPr>
-            <w:tcW w:w="901" w:type="dxa"/>
+            <w:tcW w:w="902" w:type="dxa"/>
           </w:tcPr>
           <w:p>
             <w:pPr>
@@ -904,88 +1005,7 @@
                 <w:szCs w:val="21"/>
                 <w:lang w:eastAsia="en-GB"/>
               </w:rPr>
-              <w:t>1, 2</w:t>
-            </w:r>
-          </w:p>
-        </w:tc>
-        <w:tc>
-          <w:tcPr>
-            <w:tcW w:w="902" w:type="dxa"/>
-          </w:tcPr>
-          <w:p>
-            <w:pPr>
-              <w:spacing w:line="315" w:lineRule="atLeast"/>
-              <w:rPr>
-                <w:rFonts w:ascii="Menlo" w:eastAsia="Times New Roman" w:hAnsi="Menlo" w:cs="Menlo"/>
-                <w:color w:val="000000"/>
-                <w:sz w:val="21"/>
-                <w:szCs w:val="21"/>
-                <w:lang w:eastAsia="en-GB"/>
-              </w:rPr>
-            </w:pPr>
-            <w:r>
-              <w:rPr>
-                <w:rFonts w:ascii="Menlo" w:eastAsia="Times New Roman" w:hAnsi="Menlo" w:cs="Menlo"/>
-                <w:color w:val="000000"/>
-                <w:sz w:val="21"/>
-                <w:szCs w:val="21"/>
-                <w:lang w:eastAsia="en-GB"/>
-              </w:rPr>
-              <w:t>2, 1</w:t>
-            </w:r>
-          </w:p>
-        </w:tc>
-        <w:tc>
-          <w:tcPr>
-            <w:tcW w:w="902" w:type="dxa"/>
-          </w:tcPr>
-          <w:p>
-            <w:pPr>
-              <w:spacing w:line="315" w:lineRule="atLeast"/>
-              <w:rPr>
-                <w:rFonts w:ascii="Menlo" w:eastAsia="Times New Roman" w:hAnsi="Menlo" w:cs="Menlo"/>
-                <w:color w:val="000000"/>
-                <w:sz w:val="21"/>
-                <w:szCs w:val="21"/>
-                <w:lang w:eastAsia="en-GB"/>
-              </w:rPr>
-            </w:pPr>
-            <w:r>
-              <w:rPr>
-                <w:rFonts w:ascii="Menlo" w:eastAsia="Times New Roman" w:hAnsi="Menlo" w:cs="Menlo"/>
-                <w:color w:val="000000"/>
-                <w:sz w:val="21"/>
-                <w:szCs w:val="21"/>
-                <w:lang w:eastAsia="en-GB"/>
-              </w:rPr>
-              <w:t>2, 2</w:t>
-            </w:r>
-          </w:p>
-        </w:tc>
-        <w:tc>
-          <w:tcPr>
-            <w:tcW w:w="902" w:type="dxa"/>
-          </w:tcPr>
-          <w:p>
-            <w:pPr>
-              <w:spacing w:line="315" w:lineRule="atLeast"/>
-              <w:rPr>
-                <w:rFonts w:ascii="Menlo" w:eastAsia="Times New Roman" w:hAnsi="Menlo" w:cs="Menlo"/>
-                <w:color w:val="000000"/>
-                <w:sz w:val="21"/>
-                <w:szCs w:val="21"/>
-                <w:lang w:eastAsia="en-GB"/>
-              </w:rPr>
-            </w:pPr>
-            <w:r>
-              <w:rPr>
-                <w:rFonts w:ascii="Menlo" w:eastAsia="Times New Roman" w:hAnsi="Menlo" w:cs="Menlo"/>
-                <w:color w:val="000000"/>
-                <w:sz w:val="21"/>
-                <w:szCs w:val="21"/>
-                <w:lang w:eastAsia="en-GB"/>
-              </w:rPr>
-              <w:t>2, 0</w:t>
+              <w:t>1, 0</w:t>
             </w:r>
           </w:p>
         </w:tc>
@@ -1055,7 +1075,7 @@
                 <w:szCs w:val="21"/>
                 <w:lang w:eastAsia="en-GB"/>
               </w:rPr>
-              <w:t xml:space="preserve">row - </w:t>
+              <w:t xml:space="preserve">row, col + </w:t>
             </w:r>
             <w:r>
               <w:rPr>
@@ -1075,7 +1095,7 @@
                 <w:szCs w:val="21"/>
                 <w:lang w:eastAsia="en-GB"/>
               </w:rPr>
-              <w:t>, col]</w:t>
+              <w:t>]</w:t>
             </w:r>
           </w:p>
         </w:tc>
@@ -1091,236 +1111,234 @@
                 <w:color w:val="000000"/>
                 <w:sz w:val="21"/>
                 <w:szCs w:val="21"/>
-                <w:highlight w:val="yellow"/>
-                <w:lang w:eastAsia="en-GB"/>
-              </w:rPr>
-            </w:pPr>
-            <w:r>
-              <w:rPr>
-                <w:rFonts w:ascii="Menlo" w:eastAsia="Times New Roman" w:hAnsi="Menlo" w:cs="Menlo"/>
-                <w:color w:val="000000"/>
-                <w:sz w:val="21"/>
-                <w:szCs w:val="21"/>
-                <w:highlight w:val="yellow"/>
+                <w:lang w:eastAsia="en-GB"/>
+              </w:rPr>
+            </w:pPr>
+            <w:r>
+              <w:rPr>
+                <w:rFonts w:ascii="Menlo" w:eastAsia="Times New Roman" w:hAnsi="Menlo" w:cs="Menlo"/>
+                <w:color w:val="000000"/>
+                <w:sz w:val="21"/>
+                <w:szCs w:val="21"/>
+                <w:lang w:eastAsia="en-GB"/>
+              </w:rPr>
+              <w:t>0, 1</w:t>
+            </w:r>
+          </w:p>
+        </w:tc>
+        <w:tc>
+          <w:tcPr>
+            <w:tcW w:w="901" w:type="dxa"/>
+          </w:tcPr>
+          <w:p>
+            <w:pPr>
+              <w:spacing w:line="315" w:lineRule="atLeast"/>
+              <w:rPr>
+                <w:rFonts w:ascii="Menlo" w:eastAsia="Times New Roman" w:hAnsi="Menlo" w:cs="Menlo"/>
+                <w:color w:val="000000"/>
+                <w:sz w:val="21"/>
+                <w:szCs w:val="21"/>
+                <w:lang w:eastAsia="en-GB"/>
+              </w:rPr>
+            </w:pPr>
+            <w:r>
+              <w:rPr>
+                <w:rFonts w:ascii="Menlo" w:eastAsia="Times New Roman" w:hAnsi="Menlo" w:cs="Menlo"/>
+                <w:color w:val="000000"/>
+                <w:sz w:val="21"/>
+                <w:szCs w:val="21"/>
+                <w:lang w:eastAsia="en-GB"/>
+              </w:rPr>
+              <w:t>0, 2</w:t>
+            </w:r>
+          </w:p>
+        </w:tc>
+        <w:tc>
+          <w:tcPr>
+            <w:tcW w:w="901" w:type="dxa"/>
+          </w:tcPr>
+          <w:p>
+            <w:pPr>
+              <w:spacing w:line="315" w:lineRule="atLeast"/>
+              <w:rPr>
+                <w:rFonts w:ascii="Menlo" w:eastAsia="Times New Roman" w:hAnsi="Menlo" w:cs="Menlo"/>
+                <w:color w:val="000000"/>
+                <w:sz w:val="21"/>
+                <w:szCs w:val="21"/>
+                <w:lang w:eastAsia="en-GB"/>
+              </w:rPr>
+            </w:pPr>
+            <w:r>
+              <w:rPr>
+                <w:rFonts w:ascii="Menlo" w:eastAsia="Times New Roman" w:hAnsi="Menlo" w:cs="Menlo"/>
+                <w:color w:val="000000"/>
+                <w:sz w:val="21"/>
+                <w:szCs w:val="21"/>
+                <w:lang w:eastAsia="en-GB"/>
+              </w:rPr>
+              <w:t>0, 0</w:t>
+            </w:r>
+          </w:p>
+        </w:tc>
+        <w:tc>
+          <w:tcPr>
+            <w:tcW w:w="902" w:type="dxa"/>
+          </w:tcPr>
+          <w:p>
+            <w:pPr>
+              <w:spacing w:line="315" w:lineRule="atLeast"/>
+              <w:rPr>
+                <w:rFonts w:ascii="Menlo" w:eastAsia="Times New Roman" w:hAnsi="Menlo" w:cs="Menlo"/>
+                <w:color w:val="000000"/>
+                <w:sz w:val="21"/>
+                <w:szCs w:val="21"/>
+                <w:lang w:eastAsia="en-GB"/>
+              </w:rPr>
+            </w:pPr>
+            <w:r>
+              <w:rPr>
+                <w:rFonts w:ascii="Menlo" w:eastAsia="Times New Roman" w:hAnsi="Menlo" w:cs="Menlo"/>
+                <w:color w:val="000000"/>
+                <w:sz w:val="21"/>
+                <w:szCs w:val="21"/>
+                <w:lang w:eastAsia="en-GB"/>
+              </w:rPr>
+              <w:t>1, 1</w:t>
+            </w:r>
+          </w:p>
+        </w:tc>
+        <w:tc>
+          <w:tcPr>
+            <w:tcW w:w="902" w:type="dxa"/>
+          </w:tcPr>
+          <w:p>
+            <w:pPr>
+              <w:spacing w:line="315" w:lineRule="atLeast"/>
+              <w:rPr>
+                <w:rFonts w:ascii="Menlo" w:eastAsia="Times New Roman" w:hAnsi="Menlo" w:cs="Menlo"/>
+                <w:color w:val="000000"/>
+                <w:sz w:val="21"/>
+                <w:szCs w:val="21"/>
+                <w:lang w:eastAsia="en-GB"/>
+              </w:rPr>
+            </w:pPr>
+            <w:r>
+              <w:rPr>
+                <w:rFonts w:ascii="Menlo" w:eastAsia="Times New Roman" w:hAnsi="Menlo" w:cs="Menlo"/>
+                <w:color w:val="000000"/>
+                <w:sz w:val="21"/>
+                <w:szCs w:val="21"/>
+                <w:lang w:eastAsia="en-GB"/>
+              </w:rPr>
+              <w:t>1, 2</w:t>
+            </w:r>
+          </w:p>
+        </w:tc>
+        <w:tc>
+          <w:tcPr>
+            <w:tcW w:w="902" w:type="dxa"/>
+          </w:tcPr>
+          <w:p>
+            <w:pPr>
+              <w:spacing w:line="315" w:lineRule="atLeast"/>
+              <w:rPr>
+                <w:rFonts w:ascii="Menlo" w:eastAsia="Times New Roman" w:hAnsi="Menlo" w:cs="Menlo"/>
+                <w:color w:val="000000"/>
+                <w:sz w:val="21"/>
+                <w:szCs w:val="21"/>
+                <w:lang w:eastAsia="en-GB"/>
+              </w:rPr>
+            </w:pPr>
+            <w:r>
+              <w:rPr>
+                <w:rFonts w:ascii="Menlo" w:eastAsia="Times New Roman" w:hAnsi="Menlo" w:cs="Menlo"/>
+                <w:color w:val="000000"/>
+                <w:sz w:val="21"/>
+                <w:szCs w:val="21"/>
+                <w:lang w:eastAsia="en-GB"/>
+              </w:rPr>
+              <w:t>1, 2</w:t>
+            </w:r>
+          </w:p>
+        </w:tc>
+        <w:tc>
+          <w:tcPr>
+            <w:tcW w:w="902" w:type="dxa"/>
+          </w:tcPr>
+          <w:p>
+            <w:pPr>
+              <w:spacing w:line="315" w:lineRule="atLeast"/>
+              <w:rPr>
+                <w:rFonts w:ascii="Menlo" w:eastAsia="Times New Roman" w:hAnsi="Menlo" w:cs="Menlo"/>
+                <w:color w:val="000000"/>
+                <w:sz w:val="21"/>
+                <w:szCs w:val="21"/>
+                <w:lang w:eastAsia="en-GB"/>
+              </w:rPr>
+            </w:pPr>
+            <w:r>
+              <w:rPr>
+                <w:rFonts w:ascii="Menlo" w:eastAsia="Times New Roman" w:hAnsi="Menlo" w:cs="Menlo"/>
+                <w:color w:val="000000"/>
+                <w:sz w:val="21"/>
+                <w:szCs w:val="21"/>
+                <w:lang w:eastAsia="en-GB"/>
+              </w:rPr>
+              <w:t>2, 1</w:t>
+            </w:r>
+          </w:p>
+        </w:tc>
+        <w:tc>
+          <w:tcPr>
+            <w:tcW w:w="902" w:type="dxa"/>
+          </w:tcPr>
+          <w:p>
+            <w:pPr>
+              <w:spacing w:line="315" w:lineRule="atLeast"/>
+              <w:rPr>
+                <w:rFonts w:ascii="Menlo" w:eastAsia="Times New Roman" w:hAnsi="Menlo" w:cs="Menlo"/>
+                <w:color w:val="000000"/>
+                <w:sz w:val="21"/>
+                <w:szCs w:val="21"/>
+                <w:lang w:eastAsia="en-GB"/>
+              </w:rPr>
+            </w:pPr>
+            <w:r>
+              <w:rPr>
+                <w:rFonts w:ascii="Menlo" w:eastAsia="Times New Roman" w:hAnsi="Menlo" w:cs="Menlo"/>
+                <w:color w:val="000000"/>
+                <w:sz w:val="21"/>
+                <w:szCs w:val="21"/>
+                <w:lang w:eastAsia="en-GB"/>
+              </w:rPr>
+              <w:t>2, 2</w:t>
+            </w:r>
+          </w:p>
+        </w:tc>
+        <w:tc>
+          <w:tcPr>
+            <w:tcW w:w="902" w:type="dxa"/>
+          </w:tcPr>
+          <w:p>
+            <w:pPr>
+              <w:spacing w:line="315" w:lineRule="atLeast"/>
+              <w:rPr>
+                <w:rFonts w:ascii="Menlo" w:eastAsia="Times New Roman" w:hAnsi="Menlo" w:cs="Menlo"/>
+                <w:color w:val="000000"/>
+                <w:sz w:val="21"/>
+                <w:szCs w:val="21"/>
+                <w:lang w:eastAsia="en-GB"/>
+              </w:rPr>
+            </w:pPr>
+            <w:r>
+              <w:rPr>
+                <w:rFonts w:ascii="Menlo" w:eastAsia="Times New Roman" w:hAnsi="Menlo" w:cs="Menlo"/>
+                <w:color w:val="000000"/>
+                <w:sz w:val="21"/>
+                <w:szCs w:val="21"/>
                 <w:lang w:eastAsia="en-GB"/>
               </w:rPr>
               <w:t>2, 0</w:t>
-            </w:r>
-          </w:p>
-        </w:tc>
-        <w:tc>
-          <w:tcPr>
-            <w:tcW w:w="901" w:type="dxa"/>
-          </w:tcPr>
-          <w:p>
-            <w:pPr>
-              <w:spacing w:line="315" w:lineRule="atLeast"/>
-              <w:rPr>
-                <w:rFonts w:ascii="Menlo" w:eastAsia="Times New Roman" w:hAnsi="Menlo" w:cs="Menlo"/>
-                <w:color w:val="000000"/>
-                <w:sz w:val="21"/>
-                <w:szCs w:val="21"/>
-                <w:lang w:eastAsia="en-GB"/>
-              </w:rPr>
-            </w:pPr>
-            <w:r>
-              <w:rPr>
-                <w:rFonts w:ascii="Menlo" w:eastAsia="Times New Roman" w:hAnsi="Menlo" w:cs="Menlo"/>
-                <w:color w:val="000000"/>
-                <w:sz w:val="21"/>
-                <w:szCs w:val="21"/>
-                <w:lang w:eastAsia="en-GB"/>
-              </w:rPr>
-              <w:t>2, 1</w:t>
-            </w:r>
-          </w:p>
-        </w:tc>
-        <w:tc>
-          <w:tcPr>
-            <w:tcW w:w="901" w:type="dxa"/>
-          </w:tcPr>
-          <w:p>
-            <w:pPr>
-              <w:spacing w:line="315" w:lineRule="atLeast"/>
-              <w:rPr>
-                <w:rFonts w:ascii="Menlo" w:eastAsia="Times New Roman" w:hAnsi="Menlo" w:cs="Menlo"/>
-                <w:color w:val="000000"/>
-                <w:sz w:val="21"/>
-                <w:szCs w:val="21"/>
-                <w:lang w:eastAsia="en-GB"/>
-              </w:rPr>
-            </w:pPr>
-            <w:r>
-              <w:rPr>
-                <w:rFonts w:ascii="Menlo" w:eastAsia="Times New Roman" w:hAnsi="Menlo" w:cs="Menlo"/>
-                <w:color w:val="000000"/>
-                <w:sz w:val="21"/>
-                <w:szCs w:val="21"/>
-                <w:lang w:eastAsia="en-GB"/>
-              </w:rPr>
-              <w:t>2, 2</w:t>
-            </w:r>
-          </w:p>
-        </w:tc>
-        <w:tc>
-          <w:tcPr>
-            <w:tcW w:w="902" w:type="dxa"/>
-          </w:tcPr>
-          <w:p>
-            <w:pPr>
-              <w:spacing w:line="315" w:lineRule="atLeast"/>
-              <w:rPr>
-                <w:rFonts w:ascii="Menlo" w:eastAsia="Times New Roman" w:hAnsi="Menlo" w:cs="Menlo"/>
-                <w:color w:val="000000"/>
-                <w:sz w:val="21"/>
-                <w:szCs w:val="21"/>
-                <w:lang w:eastAsia="en-GB"/>
-              </w:rPr>
-            </w:pPr>
-            <w:r>
-              <w:rPr>
-                <w:rFonts w:ascii="Menlo" w:eastAsia="Times New Roman" w:hAnsi="Menlo" w:cs="Menlo"/>
-                <w:color w:val="000000"/>
-                <w:sz w:val="21"/>
-                <w:szCs w:val="21"/>
-                <w:lang w:eastAsia="en-GB"/>
-              </w:rPr>
-              <w:t>0, 0</w:t>
-            </w:r>
-          </w:p>
-        </w:tc>
-        <w:tc>
-          <w:tcPr>
-            <w:tcW w:w="902" w:type="dxa"/>
-          </w:tcPr>
-          <w:p>
-            <w:pPr>
-              <w:spacing w:line="315" w:lineRule="atLeast"/>
-              <w:rPr>
-                <w:rFonts w:ascii="Menlo" w:eastAsia="Times New Roman" w:hAnsi="Menlo" w:cs="Menlo"/>
-                <w:color w:val="000000"/>
-                <w:sz w:val="21"/>
-                <w:szCs w:val="21"/>
-                <w:lang w:eastAsia="en-GB"/>
-              </w:rPr>
-            </w:pPr>
-            <w:r>
-              <w:rPr>
-                <w:rFonts w:ascii="Menlo" w:eastAsia="Times New Roman" w:hAnsi="Menlo" w:cs="Menlo"/>
-                <w:color w:val="000000"/>
-                <w:sz w:val="21"/>
-                <w:szCs w:val="21"/>
-                <w:lang w:eastAsia="en-GB"/>
-              </w:rPr>
-              <w:t>0, 1</w:t>
-            </w:r>
-          </w:p>
-        </w:tc>
-        <w:tc>
-          <w:tcPr>
-            <w:tcW w:w="902" w:type="dxa"/>
-          </w:tcPr>
-          <w:p>
-            <w:pPr>
-              <w:spacing w:line="315" w:lineRule="atLeast"/>
-              <w:rPr>
-                <w:rFonts w:ascii="Menlo" w:eastAsia="Times New Roman" w:hAnsi="Menlo" w:cs="Menlo"/>
-                <w:color w:val="000000"/>
-                <w:sz w:val="21"/>
-                <w:szCs w:val="21"/>
-                <w:lang w:eastAsia="en-GB"/>
-              </w:rPr>
-            </w:pPr>
-            <w:r>
-              <w:rPr>
-                <w:rFonts w:ascii="Menlo" w:eastAsia="Times New Roman" w:hAnsi="Menlo" w:cs="Menlo"/>
-                <w:color w:val="000000"/>
-                <w:sz w:val="21"/>
-                <w:szCs w:val="21"/>
-                <w:lang w:eastAsia="en-GB"/>
-              </w:rPr>
-              <w:t>0, 2</w:t>
-            </w:r>
-          </w:p>
-        </w:tc>
-        <w:tc>
-          <w:tcPr>
-            <w:tcW w:w="902" w:type="dxa"/>
-          </w:tcPr>
-          <w:p>
-            <w:pPr>
-              <w:spacing w:line="315" w:lineRule="atLeast"/>
-              <w:rPr>
-                <w:rFonts w:ascii="Menlo" w:eastAsia="Times New Roman" w:hAnsi="Menlo" w:cs="Menlo"/>
-                <w:color w:val="000000"/>
-                <w:sz w:val="21"/>
-                <w:szCs w:val="21"/>
-                <w:lang w:eastAsia="en-GB"/>
-              </w:rPr>
-            </w:pPr>
-            <w:r>
-              <w:rPr>
-                <w:rFonts w:ascii="Menlo" w:eastAsia="Times New Roman" w:hAnsi="Menlo" w:cs="Menlo"/>
-                <w:color w:val="000000"/>
-                <w:sz w:val="21"/>
-                <w:szCs w:val="21"/>
-                <w:lang w:eastAsia="en-GB"/>
-              </w:rPr>
-              <w:t>1, 0</w:t>
-            </w:r>
-          </w:p>
-        </w:tc>
-        <w:tc>
-          <w:tcPr>
-            <w:tcW w:w="902" w:type="dxa"/>
-          </w:tcPr>
-          <w:p>
-            <w:pPr>
-              <w:spacing w:line="315" w:lineRule="atLeast"/>
-              <w:rPr>
-                <w:rFonts w:ascii="Menlo" w:eastAsia="Times New Roman" w:hAnsi="Menlo" w:cs="Menlo"/>
-                <w:color w:val="000000"/>
-                <w:sz w:val="21"/>
-                <w:szCs w:val="21"/>
-                <w:lang w:eastAsia="en-GB"/>
-              </w:rPr>
-            </w:pPr>
-            <w:r>
-              <w:rPr>
-                <w:rFonts w:ascii="Menlo" w:eastAsia="Times New Roman" w:hAnsi="Menlo" w:cs="Menlo"/>
-                <w:color w:val="000000"/>
-                <w:sz w:val="21"/>
-                <w:szCs w:val="21"/>
-                <w:lang w:eastAsia="en-GB"/>
-              </w:rPr>
-              <w:t>1, 1</w:t>
-            </w:r>
-          </w:p>
-        </w:tc>
-        <w:tc>
-          <w:tcPr>
-            <w:tcW w:w="902" w:type="dxa"/>
-          </w:tcPr>
-          <w:p>
-            <w:pPr>
-              <w:spacing w:line="315" w:lineRule="atLeast"/>
-              <w:rPr>
-                <w:rFonts w:ascii="Menlo" w:eastAsia="Times New Roman" w:hAnsi="Menlo" w:cs="Menlo"/>
-                <w:color w:val="000000"/>
-                <w:sz w:val="21"/>
-                <w:szCs w:val="21"/>
-                <w:lang w:eastAsia="en-GB"/>
-              </w:rPr>
-            </w:pPr>
-            <w:r>
-              <w:rPr>
-                <w:rFonts w:ascii="Menlo" w:eastAsia="Times New Roman" w:hAnsi="Menlo" w:cs="Menlo"/>
-                <w:color w:val="000000"/>
-                <w:sz w:val="21"/>
-                <w:szCs w:val="21"/>
-                <w:lang w:eastAsia="en-GB"/>
-              </w:rPr>
-              <w:t>1, 2</w:t>
             </w:r>
           </w:p>
         </w:tc>
@@ -1410,7 +1428,27 @@
                 <w:szCs w:val="21"/>
                 <w:lang w:eastAsia="en-GB"/>
               </w:rPr>
-              <w:t>, col]</w:t>
+              <w:t xml:space="preserve">, col + </w:t>
+            </w:r>
+            <w:r>
+              <w:rPr>
+                <w:rFonts w:ascii="Menlo" w:eastAsia="Times New Roman" w:hAnsi="Menlo" w:cs="Menlo"/>
+                <w:color w:val="098658"/>
+                <w:sz w:val="21"/>
+                <w:szCs w:val="21"/>
+                <w:lang w:eastAsia="en-GB"/>
+              </w:rPr>
+              <w:t>1</w:t>
+            </w:r>
+            <w:r>
+              <w:rPr>
+                <w:rFonts w:ascii="Menlo" w:eastAsia="Times New Roman" w:hAnsi="Menlo" w:cs="Menlo"/>
+                <w:color w:val="000000"/>
+                <w:sz w:val="21"/>
+                <w:szCs w:val="21"/>
+                <w:lang w:eastAsia="en-GB"/>
+              </w:rPr>
+              <w:t>]</w:t>
             </w:r>
           </w:p>
         </w:tc>
@@ -1437,61 +1475,115 @@
                 <w:szCs w:val="21"/>
                 <w:lang w:eastAsia="en-GB"/>
               </w:rPr>
+              <w:t>1, 1</w:t>
+            </w:r>
+          </w:p>
+        </w:tc>
+        <w:tc>
+          <w:tcPr>
+            <w:tcW w:w="901" w:type="dxa"/>
+          </w:tcPr>
+          <w:p>
+            <w:pPr>
+              <w:spacing w:line="315" w:lineRule="atLeast"/>
+              <w:rPr>
+                <w:rFonts w:ascii="Menlo" w:eastAsia="Times New Roman" w:hAnsi="Menlo" w:cs="Menlo"/>
+                <w:color w:val="000000"/>
+                <w:sz w:val="21"/>
+                <w:szCs w:val="21"/>
+                <w:lang w:eastAsia="en-GB"/>
+              </w:rPr>
+            </w:pPr>
+            <w:r>
+              <w:rPr>
+                <w:rFonts w:ascii="Menlo" w:eastAsia="Times New Roman" w:hAnsi="Menlo" w:cs="Menlo"/>
+                <w:color w:val="000000"/>
+                <w:sz w:val="21"/>
+                <w:szCs w:val="21"/>
+                <w:lang w:eastAsia="en-GB"/>
+              </w:rPr>
+              <w:t>1, 2</w:t>
+            </w:r>
+          </w:p>
+        </w:tc>
+        <w:tc>
+          <w:tcPr>
+            <w:tcW w:w="901" w:type="dxa"/>
+          </w:tcPr>
+          <w:p>
+            <w:pPr>
+              <w:spacing w:line="315" w:lineRule="atLeast"/>
+              <w:rPr>
+                <w:rFonts w:ascii="Menlo" w:eastAsia="Times New Roman" w:hAnsi="Menlo" w:cs="Menlo"/>
+                <w:color w:val="000000"/>
+                <w:sz w:val="21"/>
+                <w:szCs w:val="21"/>
+                <w:lang w:eastAsia="en-GB"/>
+              </w:rPr>
+            </w:pPr>
+            <w:r>
+              <w:rPr>
+                <w:rFonts w:ascii="Menlo" w:eastAsia="Times New Roman" w:hAnsi="Menlo" w:cs="Menlo"/>
+                <w:color w:val="000000"/>
+                <w:sz w:val="21"/>
+                <w:szCs w:val="21"/>
+                <w:lang w:eastAsia="en-GB"/>
+              </w:rPr>
               <w:t>1, 0</w:t>
             </w:r>
           </w:p>
         </w:tc>
         <w:tc>
           <w:tcPr>
-            <w:tcW w:w="901" w:type="dxa"/>
-          </w:tcPr>
-          <w:p>
-            <w:pPr>
-              <w:spacing w:line="315" w:lineRule="atLeast"/>
-              <w:rPr>
-                <w:rFonts w:ascii="Menlo" w:eastAsia="Times New Roman" w:hAnsi="Menlo" w:cs="Menlo"/>
-                <w:color w:val="000000"/>
-                <w:sz w:val="21"/>
-                <w:szCs w:val="21"/>
-                <w:lang w:eastAsia="en-GB"/>
-              </w:rPr>
-            </w:pPr>
-            <w:r>
-              <w:rPr>
-                <w:rFonts w:ascii="Menlo" w:eastAsia="Times New Roman" w:hAnsi="Menlo" w:cs="Menlo"/>
-                <w:color w:val="000000"/>
-                <w:sz w:val="21"/>
-                <w:szCs w:val="21"/>
-                <w:lang w:eastAsia="en-GB"/>
-              </w:rPr>
-              <w:t>1, 1</w:t>
-            </w:r>
-          </w:p>
-        </w:tc>
-        <w:tc>
-          <w:tcPr>
-            <w:tcW w:w="901" w:type="dxa"/>
-          </w:tcPr>
-          <w:p>
-            <w:pPr>
-              <w:spacing w:line="315" w:lineRule="atLeast"/>
-              <w:rPr>
-                <w:rFonts w:ascii="Menlo" w:eastAsia="Times New Roman" w:hAnsi="Menlo" w:cs="Menlo"/>
-                <w:color w:val="000000"/>
-                <w:sz w:val="21"/>
-                <w:szCs w:val="21"/>
-                <w:lang w:eastAsia="en-GB"/>
-              </w:rPr>
-            </w:pPr>
-            <w:r>
-              <w:rPr>
-                <w:rFonts w:ascii="Menlo" w:eastAsia="Times New Roman" w:hAnsi="Menlo" w:cs="Menlo"/>
-                <w:color w:val="000000"/>
-                <w:sz w:val="21"/>
-                <w:szCs w:val="21"/>
-                <w:lang w:eastAsia="en-GB"/>
-              </w:rPr>
-              <w:t>1, 2</w:t>
+            <w:tcW w:w="902" w:type="dxa"/>
+          </w:tcPr>
+          <w:p>
+            <w:pPr>
+              <w:spacing w:line="315" w:lineRule="atLeast"/>
+              <w:rPr>
+                <w:rFonts w:ascii="Menlo" w:eastAsia="Times New Roman" w:hAnsi="Menlo" w:cs="Menlo"/>
+                <w:color w:val="000000"/>
+                <w:sz w:val="21"/>
+                <w:szCs w:val="21"/>
+                <w:lang w:eastAsia="en-GB"/>
+              </w:rPr>
+            </w:pPr>
+            <w:r>
+              <w:rPr>
+                <w:rFonts w:ascii="Menlo" w:eastAsia="Times New Roman" w:hAnsi="Menlo" w:cs="Menlo"/>
+                <w:color w:val="000000"/>
+                <w:sz w:val="21"/>
+                <w:szCs w:val="21"/>
+                <w:lang w:eastAsia="en-GB"/>
+              </w:rPr>
+              <w:t>2, 1</w:t>
+            </w:r>
+          </w:p>
+        </w:tc>
+        <w:tc>
+          <w:tcPr>
+            <w:tcW w:w="902" w:type="dxa"/>
+          </w:tcPr>
+          <w:p>
+            <w:pPr>
+              <w:spacing w:line="315" w:lineRule="atLeast"/>
+              <w:rPr>
+                <w:rFonts w:ascii="Menlo" w:eastAsia="Times New Roman" w:hAnsi="Menlo" w:cs="Menlo"/>
+                <w:color w:val="000000"/>
+                <w:sz w:val="21"/>
+                <w:szCs w:val="21"/>
+                <w:lang w:eastAsia="en-GB"/>
+              </w:rPr>
+            </w:pPr>
+            <w:r>
+              <w:rPr>
+                <w:rFonts w:ascii="Menlo" w:eastAsia="Times New Roman" w:hAnsi="Menlo" w:cs="Menlo"/>
+                <w:color w:val="000000"/>
+                <w:sz w:val="21"/>
+                <w:szCs w:val="21"/>
+                <w:lang w:eastAsia="en-GB"/>
+              </w:rPr>
+              <w:t>2, 2</w:t>
             </w:r>
           </w:p>
         </w:tc>
@@ -1545,34 +1637,34 @@
                 <w:szCs w:val="21"/>
                 <w:lang w:eastAsia="en-GB"/>
               </w:rPr>
-              <w:t>2, 1</w:t>
-            </w:r>
-          </w:p>
-        </w:tc>
-        <w:tc>
-          <w:tcPr>
-            <w:tcW w:w="902" w:type="dxa"/>
-          </w:tcPr>
-          <w:p>
-            <w:pPr>
-              <w:spacing w:line="315" w:lineRule="atLeast"/>
-              <w:rPr>
-                <w:rFonts w:ascii="Menlo" w:eastAsia="Times New Roman" w:hAnsi="Menlo" w:cs="Menlo"/>
-                <w:color w:val="000000"/>
-                <w:sz w:val="21"/>
-                <w:szCs w:val="21"/>
-                <w:lang w:eastAsia="en-GB"/>
-              </w:rPr>
-            </w:pPr>
-            <w:r>
-              <w:rPr>
-                <w:rFonts w:ascii="Menlo" w:eastAsia="Times New Roman" w:hAnsi="Menlo" w:cs="Menlo"/>
-                <w:color w:val="000000"/>
-                <w:sz w:val="21"/>
-                <w:szCs w:val="21"/>
-                <w:lang w:eastAsia="en-GB"/>
-              </w:rPr>
-              <w:t>2, 2</w:t>
+              <w:t>0, 1</w:t>
+            </w:r>
+          </w:p>
+        </w:tc>
+        <w:tc>
+          <w:tcPr>
+            <w:tcW w:w="902" w:type="dxa"/>
+          </w:tcPr>
+          <w:p>
+            <w:pPr>
+              <w:spacing w:line="315" w:lineRule="atLeast"/>
+              <w:rPr>
+                <w:rFonts w:ascii="Menlo" w:eastAsia="Times New Roman" w:hAnsi="Menlo" w:cs="Menlo"/>
+                <w:color w:val="000000"/>
+                <w:sz w:val="21"/>
+                <w:szCs w:val="21"/>
+                <w:lang w:eastAsia="en-GB"/>
+              </w:rPr>
+            </w:pPr>
+            <w:r>
+              <w:rPr>
+                <w:rFonts w:ascii="Menlo" w:eastAsia="Times New Roman" w:hAnsi="Menlo" w:cs="Menlo"/>
+                <w:color w:val="000000"/>
+                <w:sz w:val="21"/>
+                <w:szCs w:val="21"/>
+                <w:lang w:eastAsia="en-GB"/>
+              </w:rPr>
+              <w:t>0, 2</w:t>
             </w:r>
           </w:p>
         </w:tc>
@@ -1600,60 +1692,6 @@
                 <w:lang w:eastAsia="en-GB"/>
               </w:rPr>
               <w:t>0, 0</w:t>
-            </w:r>
-          </w:p>
-        </w:tc>
-        <w:tc>
-          <w:tcPr>
-            <w:tcW w:w="902" w:type="dxa"/>
-          </w:tcPr>
-          <w:p>
-            <w:pPr>
-              <w:spacing w:line="315" w:lineRule="atLeast"/>
-              <w:rPr>
-                <w:rFonts w:ascii="Menlo" w:eastAsia="Times New Roman" w:hAnsi="Menlo" w:cs="Menlo"/>
-                <w:color w:val="000000"/>
-                <w:sz w:val="21"/>
-                <w:szCs w:val="21"/>
-                <w:lang w:eastAsia="en-GB"/>
-              </w:rPr>
-            </w:pPr>
-            <w:r>
-              <w:rPr>
-                <w:rFonts w:ascii="Menlo" w:eastAsia="Times New Roman" w:hAnsi="Menlo" w:cs="Menlo"/>
-                <w:color w:val="000000"/>
-                <w:sz w:val="21"/>
-                <w:szCs w:val="21"/>
-                <w:lang w:eastAsia="en-GB"/>
-              </w:rPr>
-              <w:t>0, 1</w:t>
-            </w:r>
-          </w:p>
-        </w:tc>
-        <w:tc>
-          <w:tcPr>
-            <w:tcW w:w="902" w:type="dxa"/>
-          </w:tcPr>
-          <w:p>
-            <w:pPr>
-              <w:spacing w:line="315" w:lineRule="atLeast"/>
-              <w:rPr>
-                <w:rFonts w:ascii="Menlo" w:eastAsia="Times New Roman" w:hAnsi="Menlo" w:cs="Menlo"/>
-                <w:color w:val="000000"/>
-                <w:sz w:val="21"/>
-                <w:szCs w:val="21"/>
-                <w:lang w:eastAsia="en-GB"/>
-              </w:rPr>
-            </w:pPr>
-            <w:r>
-              <w:rPr>
-                <w:rFonts w:ascii="Menlo" w:eastAsia="Times New Roman" w:hAnsi="Menlo" w:cs="Menlo"/>
-                <w:color w:val="000000"/>
-                <w:sz w:val="21"/>
-                <w:szCs w:val="21"/>
-                <w:lang w:eastAsia="en-GB"/>
-              </w:rPr>
-              <w:t>0, 2</w:t>
             </w:r>
           </w:p>
         </w:tc>
@@ -1723,7 +1761,7 @@
                 <w:szCs w:val="21"/>
                 <w:lang w:eastAsia="en-GB"/>
               </w:rPr>
-              <w:t xml:space="preserve">row - </w:t>
+              <w:t xml:space="preserve">row + </w:t>
             </w:r>
             <w:r>
               <w:rPr>
@@ -1743,27 +1781,7 @@
                 <w:szCs w:val="21"/>
                 <w:lang w:eastAsia="en-GB"/>
               </w:rPr>
-              <w:t xml:space="preserve">, col - </w:t>
-            </w:r>
-            <w:r>
-              <w:rPr>
-                <w:rFonts w:ascii="Menlo" w:eastAsia="Times New Roman" w:hAnsi="Menlo" w:cs="Menlo"/>
-                <w:color w:val="098658"/>
-                <w:sz w:val="21"/>
-                <w:szCs w:val="21"/>
-                <w:lang w:eastAsia="en-GB"/>
-              </w:rPr>
-              <w:t>1</w:t>
-            </w:r>
-            <w:r>
-              <w:rPr>
-                <w:rFonts w:ascii="Menlo" w:eastAsia="Times New Roman" w:hAnsi="Menlo" w:cs="Menlo"/>
-                <w:color w:val="000000"/>
-                <w:sz w:val="21"/>
-                <w:szCs w:val="21"/>
-                <w:lang w:eastAsia="en-GB"/>
-              </w:rPr>
-              <w:t>]</w:t>
+              <w:t>, col]</w:t>
             </w:r>
           </w:p>
         </w:tc>
@@ -1788,7 +1806,141 @@
                 <w:color w:val="000000"/>
                 <w:sz w:val="21"/>
                 <w:szCs w:val="21"/>
-                <w:highlight w:val="yellow"/>
+                <w:lang w:eastAsia="en-GB"/>
+              </w:rPr>
+              <w:t>1, 0</w:t>
+            </w:r>
+          </w:p>
+        </w:tc>
+        <w:tc>
+          <w:tcPr>
+            <w:tcW w:w="901" w:type="dxa"/>
+          </w:tcPr>
+          <w:p>
+            <w:pPr>
+              <w:spacing w:line="315" w:lineRule="atLeast"/>
+              <w:rPr>
+                <w:rFonts w:ascii="Menlo" w:eastAsia="Times New Roman" w:hAnsi="Menlo" w:cs="Menlo"/>
+                <w:color w:val="000000"/>
+                <w:sz w:val="21"/>
+                <w:szCs w:val="21"/>
+                <w:lang w:eastAsia="en-GB"/>
+              </w:rPr>
+            </w:pPr>
+            <w:r>
+              <w:rPr>
+                <w:rFonts w:ascii="Menlo" w:eastAsia="Times New Roman" w:hAnsi="Menlo" w:cs="Menlo"/>
+                <w:color w:val="000000"/>
+                <w:sz w:val="21"/>
+                <w:szCs w:val="21"/>
+                <w:lang w:eastAsia="en-GB"/>
+              </w:rPr>
+              <w:t>1, 1</w:t>
+            </w:r>
+          </w:p>
+        </w:tc>
+        <w:tc>
+          <w:tcPr>
+            <w:tcW w:w="901" w:type="dxa"/>
+          </w:tcPr>
+          <w:p>
+            <w:pPr>
+              <w:spacing w:line="315" w:lineRule="atLeast"/>
+              <w:rPr>
+                <w:rFonts w:ascii="Menlo" w:eastAsia="Times New Roman" w:hAnsi="Menlo" w:cs="Menlo"/>
+                <w:color w:val="000000"/>
+                <w:sz w:val="21"/>
+                <w:szCs w:val="21"/>
+                <w:lang w:eastAsia="en-GB"/>
+              </w:rPr>
+            </w:pPr>
+            <w:r>
+              <w:rPr>
+                <w:rFonts w:ascii="Menlo" w:eastAsia="Times New Roman" w:hAnsi="Menlo" w:cs="Menlo"/>
+                <w:color w:val="000000"/>
+                <w:sz w:val="21"/>
+                <w:szCs w:val="21"/>
+                <w:lang w:eastAsia="en-GB"/>
+              </w:rPr>
+              <w:t>1, 2</w:t>
+            </w:r>
+          </w:p>
+        </w:tc>
+        <w:tc>
+          <w:tcPr>
+            <w:tcW w:w="902" w:type="dxa"/>
+          </w:tcPr>
+          <w:p>
+            <w:pPr>
+              <w:spacing w:line="315" w:lineRule="atLeast"/>
+              <w:rPr>
+                <w:rFonts w:ascii="Menlo" w:eastAsia="Times New Roman" w:hAnsi="Menlo" w:cs="Menlo"/>
+                <w:color w:val="000000"/>
+                <w:sz w:val="21"/>
+                <w:szCs w:val="21"/>
+                <w:lang w:eastAsia="en-GB"/>
+              </w:rPr>
+            </w:pPr>
+            <w:r>
+              <w:rPr>
+                <w:rFonts w:ascii="Menlo" w:eastAsia="Times New Roman" w:hAnsi="Menlo" w:cs="Menlo"/>
+                <w:color w:val="000000"/>
+                <w:sz w:val="21"/>
+                <w:szCs w:val="21"/>
+                <w:lang w:eastAsia="en-GB"/>
+              </w:rPr>
+              <w:t>2, 0</w:t>
+            </w:r>
+          </w:p>
+        </w:tc>
+        <w:tc>
+          <w:tcPr>
+            <w:tcW w:w="902" w:type="dxa"/>
+          </w:tcPr>
+          <w:p>
+            <w:pPr>
+              <w:spacing w:line="315" w:lineRule="atLeast"/>
+              <w:rPr>
+                <w:rFonts w:ascii="Menlo" w:eastAsia="Times New Roman" w:hAnsi="Menlo" w:cs="Menlo"/>
+                <w:color w:val="000000"/>
+                <w:sz w:val="21"/>
+                <w:szCs w:val="21"/>
+                <w:lang w:eastAsia="en-GB"/>
+              </w:rPr>
+            </w:pPr>
+            <w:r>
+              <w:rPr>
+                <w:rFonts w:ascii="Menlo" w:eastAsia="Times New Roman" w:hAnsi="Menlo" w:cs="Menlo"/>
+                <w:color w:val="000000"/>
+                <w:sz w:val="21"/>
+                <w:szCs w:val="21"/>
+                <w:lang w:eastAsia="en-GB"/>
+              </w:rPr>
+              <w:t>2, 1</w:t>
+            </w:r>
+          </w:p>
+        </w:tc>
+        <w:tc>
+          <w:tcPr>
+            <w:tcW w:w="902" w:type="dxa"/>
+          </w:tcPr>
+          <w:p>
+            <w:pPr>
+              <w:spacing w:line="315" w:lineRule="atLeast"/>
+              <w:rPr>
+                <w:rFonts w:ascii="Menlo" w:eastAsia="Times New Roman" w:hAnsi="Menlo" w:cs="Menlo"/>
+                <w:color w:val="000000"/>
+                <w:sz w:val="21"/>
+                <w:szCs w:val="21"/>
+                <w:lang w:eastAsia="en-GB"/>
+              </w:rPr>
+            </w:pPr>
+            <w:r>
+              <w:rPr>
+                <w:rFonts w:ascii="Menlo" w:eastAsia="Times New Roman" w:hAnsi="Menlo" w:cs="Menlo"/>
+                <w:color w:val="000000"/>
+                <w:sz w:val="21"/>
+                <w:szCs w:val="21"/>
                 <w:lang w:eastAsia="en-GB"/>
               </w:rPr>
               <w:t>2, 2</w:t>
@@ -1797,55 +1949,55 @@
         </w:tc>
         <w:tc>
           <w:tcPr>
-            <w:tcW w:w="901" w:type="dxa"/>
-          </w:tcPr>
-          <w:p>
-            <w:pPr>
-              <w:spacing w:line="315" w:lineRule="atLeast"/>
-              <w:rPr>
-                <w:rFonts w:ascii="Menlo" w:eastAsia="Times New Roman" w:hAnsi="Menlo" w:cs="Menlo"/>
-                <w:color w:val="000000"/>
-                <w:sz w:val="21"/>
-                <w:szCs w:val="21"/>
-                <w:lang w:eastAsia="en-GB"/>
-              </w:rPr>
-            </w:pPr>
-            <w:r>
-              <w:rPr>
-                <w:rFonts w:ascii="Menlo" w:eastAsia="Times New Roman" w:hAnsi="Menlo" w:cs="Menlo"/>
-                <w:color w:val="000000"/>
-                <w:sz w:val="21"/>
-                <w:szCs w:val="21"/>
-                <w:lang w:eastAsia="en-GB"/>
-              </w:rPr>
-              <w:t>2, 0</w:t>
-            </w:r>
-          </w:p>
-        </w:tc>
-        <w:tc>
-          <w:tcPr>
-            <w:tcW w:w="901" w:type="dxa"/>
-          </w:tcPr>
-          <w:p>
-            <w:pPr>
-              <w:spacing w:line="315" w:lineRule="atLeast"/>
-              <w:rPr>
-                <w:rFonts w:ascii="Menlo" w:eastAsia="Times New Roman" w:hAnsi="Menlo" w:cs="Menlo"/>
-                <w:color w:val="000000"/>
-                <w:sz w:val="21"/>
-                <w:szCs w:val="21"/>
-                <w:lang w:eastAsia="en-GB"/>
-              </w:rPr>
-            </w:pPr>
-            <w:r>
-              <w:rPr>
-                <w:rFonts w:ascii="Menlo" w:eastAsia="Times New Roman" w:hAnsi="Menlo" w:cs="Menlo"/>
-                <w:color w:val="000000"/>
-                <w:sz w:val="21"/>
-                <w:szCs w:val="21"/>
-                <w:lang w:eastAsia="en-GB"/>
-              </w:rPr>
-              <w:t>2, 1</w:t>
+            <w:tcW w:w="902" w:type="dxa"/>
+          </w:tcPr>
+          <w:p>
+            <w:pPr>
+              <w:spacing w:line="315" w:lineRule="atLeast"/>
+              <w:rPr>
+                <w:rFonts w:ascii="Menlo" w:eastAsia="Times New Roman" w:hAnsi="Menlo" w:cs="Menlo"/>
+                <w:color w:val="000000"/>
+                <w:sz w:val="21"/>
+                <w:szCs w:val="21"/>
+                <w:lang w:eastAsia="en-GB"/>
+              </w:rPr>
+            </w:pPr>
+            <w:r>
+              <w:rPr>
+                <w:rFonts w:ascii="Menlo" w:eastAsia="Times New Roman" w:hAnsi="Menlo" w:cs="Menlo"/>
+                <w:color w:val="000000"/>
+                <w:sz w:val="21"/>
+                <w:szCs w:val="21"/>
+                <w:lang w:eastAsia="en-GB"/>
+              </w:rPr>
+              <w:t>0, 0</w:t>
+            </w:r>
+          </w:p>
+        </w:tc>
+        <w:tc>
+          <w:tcPr>
+            <w:tcW w:w="902" w:type="dxa"/>
+          </w:tcPr>
+          <w:p>
+            <w:pPr>
+              <w:spacing w:line="315" w:lineRule="atLeast"/>
+              <w:rPr>
+                <w:rFonts w:ascii="Menlo" w:eastAsia="Times New Roman" w:hAnsi="Menlo" w:cs="Menlo"/>
+                <w:color w:val="000000"/>
+                <w:sz w:val="21"/>
+                <w:szCs w:val="21"/>
+                <w:lang w:eastAsia="en-GB"/>
+              </w:rPr>
+            </w:pPr>
+            <w:r>
+              <w:rPr>
+                <w:rFonts w:ascii="Menlo" w:eastAsia="Times New Roman" w:hAnsi="Menlo" w:cs="Menlo"/>
+                <w:color w:val="000000"/>
+                <w:sz w:val="21"/>
+                <w:szCs w:val="21"/>
+                <w:lang w:eastAsia="en-GB"/>
+              </w:rPr>
+              <w:t>0, 1</w:t>
             </w:r>
           </w:p>
         </w:tc>
@@ -1873,141 +2025,6 @@
                 <w:lang w:eastAsia="en-GB"/>
               </w:rPr>
               <w:t>0, 2</w:t>
-            </w:r>
-          </w:p>
-        </w:tc>
-        <w:tc>
-          <w:tcPr>
-            <w:tcW w:w="902" w:type="dxa"/>
-          </w:tcPr>
-          <w:p>
-            <w:pPr>
-              <w:spacing w:line="315" w:lineRule="atLeast"/>
-              <w:rPr>
-                <w:rFonts w:ascii="Menlo" w:eastAsia="Times New Roman" w:hAnsi="Menlo" w:cs="Menlo"/>
-                <w:color w:val="000000"/>
-                <w:sz w:val="21"/>
-                <w:szCs w:val="21"/>
-                <w:lang w:eastAsia="en-GB"/>
-              </w:rPr>
-            </w:pPr>
-            <w:r>
-              <w:rPr>
-                <w:rFonts w:ascii="Menlo" w:eastAsia="Times New Roman" w:hAnsi="Menlo" w:cs="Menlo"/>
-                <w:color w:val="000000"/>
-                <w:sz w:val="21"/>
-                <w:szCs w:val="21"/>
-                <w:lang w:eastAsia="en-GB"/>
-              </w:rPr>
-              <w:t>0, 0</w:t>
-            </w:r>
-          </w:p>
-        </w:tc>
-        <w:tc>
-          <w:tcPr>
-            <w:tcW w:w="902" w:type="dxa"/>
-          </w:tcPr>
-          <w:p>
-            <w:pPr>
-              <w:spacing w:line="315" w:lineRule="atLeast"/>
-              <w:rPr>
-                <w:rFonts w:ascii="Menlo" w:eastAsia="Times New Roman" w:hAnsi="Menlo" w:cs="Menlo"/>
-                <w:color w:val="000000"/>
-                <w:sz w:val="21"/>
-                <w:szCs w:val="21"/>
-                <w:lang w:eastAsia="en-GB"/>
-              </w:rPr>
-            </w:pPr>
-            <w:r>
-              <w:rPr>
-                <w:rFonts w:ascii="Menlo" w:eastAsia="Times New Roman" w:hAnsi="Menlo" w:cs="Menlo"/>
-                <w:color w:val="000000"/>
-                <w:sz w:val="21"/>
-                <w:szCs w:val="21"/>
-                <w:lang w:eastAsia="en-GB"/>
-              </w:rPr>
-              <w:t>0, 1</w:t>
-            </w:r>
-          </w:p>
-        </w:tc>
-        <w:tc>
-          <w:tcPr>
-            <w:tcW w:w="902" w:type="dxa"/>
-          </w:tcPr>
-          <w:p>
-            <w:pPr>
-              <w:spacing w:line="315" w:lineRule="atLeast"/>
-              <w:rPr>
-                <w:rFonts w:ascii="Menlo" w:eastAsia="Times New Roman" w:hAnsi="Menlo" w:cs="Menlo"/>
-                <w:color w:val="000000"/>
-                <w:sz w:val="21"/>
-                <w:szCs w:val="21"/>
-                <w:lang w:eastAsia="en-GB"/>
-              </w:rPr>
-            </w:pPr>
-            <w:r>
-              <w:rPr>
-                <w:rFonts w:ascii="Menlo" w:eastAsia="Times New Roman" w:hAnsi="Menlo" w:cs="Menlo"/>
-                <w:color w:val="000000"/>
-                <w:sz w:val="21"/>
-                <w:szCs w:val="21"/>
-                <w:lang w:eastAsia="en-GB"/>
-              </w:rPr>
-              <w:t>1, 2</w:t>
-            </w:r>
-          </w:p>
-        </w:tc>
-        <w:tc>
-          <w:tcPr>
-            <w:tcW w:w="902" w:type="dxa"/>
-          </w:tcPr>
-          <w:p>
-            <w:pPr>
-              <w:spacing w:line="315" w:lineRule="atLeast"/>
-              <w:rPr>
-                <w:rFonts w:ascii="Menlo" w:eastAsia="Times New Roman" w:hAnsi="Menlo" w:cs="Menlo"/>
-                <w:color w:val="000000"/>
-                <w:sz w:val="21"/>
-                <w:szCs w:val="21"/>
-                <w:lang w:eastAsia="en-GB"/>
-              </w:rPr>
-            </w:pPr>
-            <w:r>
-              <w:rPr>
-                <w:rFonts w:ascii="Menlo" w:eastAsia="Times New Roman" w:hAnsi="Menlo" w:cs="Menlo"/>
-                <w:color w:val="000000"/>
-                <w:sz w:val="21"/>
-                <w:szCs w:val="21"/>
-                <w:lang w:eastAsia="en-GB"/>
-              </w:rPr>
-              <w:t>1, 0</w:t>
-            </w:r>
-          </w:p>
-        </w:tc>
-        <w:tc>
-          <w:tcPr>
-            <w:tcW w:w="902" w:type="dxa"/>
-          </w:tcPr>
-          <w:p>
-            <w:pPr>
-              <w:spacing w:line="315" w:lineRule="atLeast"/>
-              <w:rPr>
-                <w:rFonts w:ascii="Menlo" w:eastAsia="Times New Roman" w:hAnsi="Menlo" w:cs="Menlo"/>
-                <w:color w:val="000000"/>
-                <w:sz w:val="21"/>
-                <w:szCs w:val="21"/>
-                <w:lang w:eastAsia="en-GB"/>
-              </w:rPr>
-            </w:pPr>
-            <w:r>
-              <w:rPr>
-                <w:rFonts w:ascii="Menlo" w:eastAsia="Times New Roman" w:hAnsi="Menlo" w:cs="Menlo"/>
-                <w:color w:val="000000"/>
-                <w:sz w:val="21"/>
-                <w:szCs w:val="21"/>
-                <w:lang w:eastAsia="en-GB"/>
-              </w:rPr>
-              <w:t>1, 1</w:t>
             </w:r>
           </w:p>
         </w:tc>
@@ -2077,7 +2094,7 @@
                 <w:szCs w:val="21"/>
                 <w:lang w:eastAsia="en-GB"/>
               </w:rPr>
-              <w:t xml:space="preserve">row - </w:t>
+              <w:t xml:space="preserve">row + </w:t>
             </w:r>
             <w:r>
               <w:rPr>
@@ -2097,7 +2114,27 @@
                 <w:szCs w:val="21"/>
                 <w:lang w:eastAsia="en-GB"/>
               </w:rPr>
-              <w:t xml:space="preserve">, col + </w:t>
+              <w:t xml:space="preserve">, col </w:t>
+            </w:r>
+            <w:r>
+              <w:rPr>
+                <w:rFonts w:ascii="Menlo" w:eastAsia="Times New Roman" w:hAnsi="Menlo" w:cs="Menlo"/>
+                <w:color w:val="000000"/>
+                <w:sz w:val="21"/>
+                <w:szCs w:val="21"/>
+                <w:lang w:eastAsia="en-GB"/>
+              </w:rPr>
+              <w:t>–</w:t>
+            </w:r>
+            <w:r>
+              <w:rPr>
+                <w:rFonts w:ascii="Menlo" w:eastAsia="Times New Roman" w:hAnsi="Menlo" w:cs="Menlo"/>
+                <w:color w:val="000000"/>
+                <w:sz w:val="21"/>
+                <w:szCs w:val="21"/>
+                <w:lang w:eastAsia="en-GB"/>
+              </w:rPr>
+              <w:t xml:space="preserve"> </w:t>
             </w:r>
             <w:r>
               <w:rPr>
@@ -2112,7 +2149,7 @@
             <w:r>
               <w:rPr>
                 <w:rFonts w:ascii="Menlo" w:eastAsia="Times New Roman" w:hAnsi="Menlo" w:cs="Menlo"/>
-                <w:color w:val="000000"/>
+                <w:color w:val="098658"/>
                 <w:sz w:val="21"/>
                 <w:szCs w:val="21"/>
                 <w:lang w:eastAsia="en-GB"/>
@@ -2142,7 +2179,141 @@
                 <w:color w:val="000000"/>
                 <w:sz w:val="21"/>
                 <w:szCs w:val="21"/>
-                <w:highlight w:val="yellow"/>
+                <w:lang w:eastAsia="en-GB"/>
+              </w:rPr>
+              <w:t>1, 2</w:t>
+            </w:r>
+          </w:p>
+        </w:tc>
+        <w:tc>
+          <w:tcPr>
+            <w:tcW w:w="901" w:type="dxa"/>
+          </w:tcPr>
+          <w:p>
+            <w:pPr>
+              <w:spacing w:line="315" w:lineRule="atLeast"/>
+              <w:rPr>
+                <w:rFonts w:ascii="Menlo" w:eastAsia="Times New Roman" w:hAnsi="Menlo" w:cs="Menlo"/>
+                <w:color w:val="000000"/>
+                <w:sz w:val="21"/>
+                <w:szCs w:val="21"/>
+                <w:lang w:eastAsia="en-GB"/>
+              </w:rPr>
+            </w:pPr>
+            <w:r>
+              <w:rPr>
+                <w:rFonts w:ascii="Menlo" w:eastAsia="Times New Roman" w:hAnsi="Menlo" w:cs="Menlo"/>
+                <w:color w:val="000000"/>
+                <w:sz w:val="21"/>
+                <w:szCs w:val="21"/>
+                <w:lang w:eastAsia="en-GB"/>
+              </w:rPr>
+              <w:t>1, 0</w:t>
+            </w:r>
+          </w:p>
+        </w:tc>
+        <w:tc>
+          <w:tcPr>
+            <w:tcW w:w="901" w:type="dxa"/>
+          </w:tcPr>
+          <w:p>
+            <w:pPr>
+              <w:spacing w:line="315" w:lineRule="atLeast"/>
+              <w:rPr>
+                <w:rFonts w:ascii="Menlo" w:eastAsia="Times New Roman" w:hAnsi="Menlo" w:cs="Menlo"/>
+                <w:color w:val="000000"/>
+                <w:sz w:val="21"/>
+                <w:szCs w:val="21"/>
+                <w:lang w:eastAsia="en-GB"/>
+              </w:rPr>
+            </w:pPr>
+            <w:r>
+              <w:rPr>
+                <w:rFonts w:ascii="Menlo" w:eastAsia="Times New Roman" w:hAnsi="Menlo" w:cs="Menlo"/>
+                <w:color w:val="000000"/>
+                <w:sz w:val="21"/>
+                <w:szCs w:val="21"/>
+                <w:lang w:eastAsia="en-GB"/>
+              </w:rPr>
+              <w:t>1, 1</w:t>
+            </w:r>
+          </w:p>
+        </w:tc>
+        <w:tc>
+          <w:tcPr>
+            <w:tcW w:w="902" w:type="dxa"/>
+          </w:tcPr>
+          <w:p>
+            <w:pPr>
+              <w:spacing w:line="315" w:lineRule="atLeast"/>
+              <w:rPr>
+                <w:rFonts w:ascii="Menlo" w:eastAsia="Times New Roman" w:hAnsi="Menlo" w:cs="Menlo"/>
+                <w:color w:val="000000"/>
+                <w:sz w:val="21"/>
+                <w:szCs w:val="21"/>
+                <w:lang w:eastAsia="en-GB"/>
+              </w:rPr>
+            </w:pPr>
+            <w:r>
+              <w:rPr>
+                <w:rFonts w:ascii="Menlo" w:eastAsia="Times New Roman" w:hAnsi="Menlo" w:cs="Menlo"/>
+                <w:color w:val="000000"/>
+                <w:sz w:val="21"/>
+                <w:szCs w:val="21"/>
+                <w:lang w:eastAsia="en-GB"/>
+              </w:rPr>
+              <w:t>2, 2</w:t>
+            </w:r>
+          </w:p>
+        </w:tc>
+        <w:tc>
+          <w:tcPr>
+            <w:tcW w:w="902" w:type="dxa"/>
+          </w:tcPr>
+          <w:p>
+            <w:pPr>
+              <w:spacing w:line="315" w:lineRule="atLeast"/>
+              <w:rPr>
+                <w:rFonts w:ascii="Menlo" w:eastAsia="Times New Roman" w:hAnsi="Menlo" w:cs="Menlo"/>
+                <w:color w:val="000000"/>
+                <w:sz w:val="21"/>
+                <w:szCs w:val="21"/>
+                <w:lang w:eastAsia="en-GB"/>
+              </w:rPr>
+            </w:pPr>
+            <w:r>
+              <w:rPr>
+                <w:rFonts w:ascii="Menlo" w:eastAsia="Times New Roman" w:hAnsi="Menlo" w:cs="Menlo"/>
+                <w:color w:val="000000"/>
+                <w:sz w:val="21"/>
+                <w:szCs w:val="21"/>
+                <w:lang w:eastAsia="en-GB"/>
+              </w:rPr>
+              <w:t>2, 0</w:t>
+            </w:r>
+          </w:p>
+        </w:tc>
+        <w:tc>
+          <w:tcPr>
+            <w:tcW w:w="902" w:type="dxa"/>
+          </w:tcPr>
+          <w:p>
+            <w:pPr>
+              <w:spacing w:line="315" w:lineRule="atLeast"/>
+              <w:rPr>
+                <w:rFonts w:ascii="Menlo" w:eastAsia="Times New Roman" w:hAnsi="Menlo" w:cs="Menlo"/>
+                <w:color w:val="000000"/>
+                <w:sz w:val="21"/>
+                <w:szCs w:val="21"/>
+                <w:lang w:eastAsia="en-GB"/>
+              </w:rPr>
+            </w:pPr>
+            <w:r>
+              <w:rPr>
+                <w:rFonts w:ascii="Menlo" w:eastAsia="Times New Roman" w:hAnsi="Menlo" w:cs="Menlo"/>
+                <w:color w:val="000000"/>
+                <w:sz w:val="21"/>
+                <w:szCs w:val="21"/>
                 <w:lang w:eastAsia="en-GB"/>
               </w:rPr>
               <w:t>2, 1</w:t>
@@ -2151,55 +2322,55 @@
         </w:tc>
         <w:tc>
           <w:tcPr>
-            <w:tcW w:w="901" w:type="dxa"/>
-          </w:tcPr>
-          <w:p>
-            <w:pPr>
-              <w:spacing w:line="315" w:lineRule="atLeast"/>
-              <w:rPr>
-                <w:rFonts w:ascii="Menlo" w:eastAsia="Times New Roman" w:hAnsi="Menlo" w:cs="Menlo"/>
-                <w:color w:val="000000"/>
-                <w:sz w:val="21"/>
-                <w:szCs w:val="21"/>
-                <w:lang w:eastAsia="en-GB"/>
-              </w:rPr>
-            </w:pPr>
-            <w:r>
-              <w:rPr>
-                <w:rFonts w:ascii="Menlo" w:eastAsia="Times New Roman" w:hAnsi="Menlo" w:cs="Menlo"/>
-                <w:color w:val="000000"/>
-                <w:sz w:val="21"/>
-                <w:szCs w:val="21"/>
-                <w:lang w:eastAsia="en-GB"/>
-              </w:rPr>
-              <w:t>2, 2</w:t>
-            </w:r>
-          </w:p>
-        </w:tc>
-        <w:tc>
-          <w:tcPr>
-            <w:tcW w:w="901" w:type="dxa"/>
-          </w:tcPr>
-          <w:p>
-            <w:pPr>
-              <w:spacing w:line="315" w:lineRule="atLeast"/>
-              <w:rPr>
-                <w:rFonts w:ascii="Menlo" w:eastAsia="Times New Roman" w:hAnsi="Menlo" w:cs="Menlo"/>
-                <w:color w:val="000000"/>
-                <w:sz w:val="21"/>
-                <w:szCs w:val="21"/>
-                <w:lang w:eastAsia="en-GB"/>
-              </w:rPr>
-            </w:pPr>
-            <w:r>
-              <w:rPr>
-                <w:rFonts w:ascii="Menlo" w:eastAsia="Times New Roman" w:hAnsi="Menlo" w:cs="Menlo"/>
-                <w:color w:val="000000"/>
-                <w:sz w:val="21"/>
-                <w:szCs w:val="21"/>
-                <w:lang w:eastAsia="en-GB"/>
-              </w:rPr>
-              <w:t>2, 0</w:t>
+            <w:tcW w:w="902" w:type="dxa"/>
+          </w:tcPr>
+          <w:p>
+            <w:pPr>
+              <w:spacing w:line="315" w:lineRule="atLeast"/>
+              <w:rPr>
+                <w:rFonts w:ascii="Menlo" w:eastAsia="Times New Roman" w:hAnsi="Menlo" w:cs="Menlo"/>
+                <w:color w:val="000000"/>
+                <w:sz w:val="21"/>
+                <w:szCs w:val="21"/>
+                <w:lang w:eastAsia="en-GB"/>
+              </w:rPr>
+            </w:pPr>
+            <w:r>
+              <w:rPr>
+                <w:rFonts w:ascii="Menlo" w:eastAsia="Times New Roman" w:hAnsi="Menlo" w:cs="Menlo"/>
+                <w:color w:val="000000"/>
+                <w:sz w:val="21"/>
+                <w:szCs w:val="21"/>
+                <w:lang w:eastAsia="en-GB"/>
+              </w:rPr>
+              <w:t>0, 2</w:t>
+            </w:r>
+          </w:p>
+        </w:tc>
+        <w:tc>
+          <w:tcPr>
+            <w:tcW w:w="902" w:type="dxa"/>
+          </w:tcPr>
+          <w:p>
+            <w:pPr>
+              <w:spacing w:line="315" w:lineRule="atLeast"/>
+              <w:rPr>
+                <w:rFonts w:ascii="Menlo" w:eastAsia="Times New Roman" w:hAnsi="Menlo" w:cs="Menlo"/>
+                <w:color w:val="000000"/>
+                <w:sz w:val="21"/>
+                <w:szCs w:val="21"/>
+                <w:lang w:eastAsia="en-GB"/>
+              </w:rPr>
+            </w:pPr>
+            <w:r>
+              <w:rPr>
+                <w:rFonts w:ascii="Menlo" w:eastAsia="Times New Roman" w:hAnsi="Menlo" w:cs="Menlo"/>
+                <w:color w:val="000000"/>
+                <w:sz w:val="21"/>
+                <w:szCs w:val="21"/>
+                <w:lang w:eastAsia="en-GB"/>
+              </w:rPr>
+              <w:t>0, 0</w:t>
             </w:r>
           </w:p>
         </w:tc>
@@ -2227,141 +2398,6 @@
                 <w:lang w:eastAsia="en-GB"/>
               </w:rPr>
               <w:t>0, 1</w:t>
-            </w:r>
-          </w:p>
-        </w:tc>
-        <w:tc>
-          <w:tcPr>
-            <w:tcW w:w="902" w:type="dxa"/>
-          </w:tcPr>
-          <w:p>
-            <w:pPr>
-              <w:spacing w:line="315" w:lineRule="atLeast"/>
-              <w:rPr>
-                <w:rFonts w:ascii="Menlo" w:eastAsia="Times New Roman" w:hAnsi="Menlo" w:cs="Menlo"/>
-                <w:color w:val="000000"/>
-                <w:sz w:val="21"/>
-                <w:szCs w:val="21"/>
-                <w:lang w:eastAsia="en-GB"/>
-              </w:rPr>
-            </w:pPr>
-            <w:r>
-              <w:rPr>
-                <w:rFonts w:ascii="Menlo" w:eastAsia="Times New Roman" w:hAnsi="Menlo" w:cs="Menlo"/>
-                <w:color w:val="000000"/>
-                <w:sz w:val="21"/>
-                <w:szCs w:val="21"/>
-                <w:lang w:eastAsia="en-GB"/>
-              </w:rPr>
-              <w:t>0, 2</w:t>
-            </w:r>
-          </w:p>
-        </w:tc>
-        <w:tc>
-          <w:tcPr>
-            <w:tcW w:w="902" w:type="dxa"/>
-          </w:tcPr>
-          <w:p>
-            <w:pPr>
-              <w:spacing w:line="315" w:lineRule="atLeast"/>
-              <w:rPr>
-                <w:rFonts w:ascii="Menlo" w:eastAsia="Times New Roman" w:hAnsi="Menlo" w:cs="Menlo"/>
-                <w:color w:val="000000"/>
-                <w:sz w:val="21"/>
-                <w:szCs w:val="21"/>
-                <w:lang w:eastAsia="en-GB"/>
-              </w:rPr>
-            </w:pPr>
-            <w:r>
-              <w:rPr>
-                <w:rFonts w:ascii="Menlo" w:eastAsia="Times New Roman" w:hAnsi="Menlo" w:cs="Menlo"/>
-                <w:color w:val="000000"/>
-                <w:sz w:val="21"/>
-                <w:szCs w:val="21"/>
-                <w:lang w:eastAsia="en-GB"/>
-              </w:rPr>
-              <w:t>0, 0</w:t>
-            </w:r>
-          </w:p>
-        </w:tc>
-        <w:tc>
-          <w:tcPr>
-            <w:tcW w:w="902" w:type="dxa"/>
-          </w:tcPr>
-          <w:p>
-            <w:pPr>
-              <w:spacing w:line="315" w:lineRule="atLeast"/>
-              <w:rPr>
-                <w:rFonts w:ascii="Menlo" w:eastAsia="Times New Roman" w:hAnsi="Menlo" w:cs="Menlo"/>
-                <w:color w:val="000000"/>
-                <w:sz w:val="21"/>
-                <w:szCs w:val="21"/>
-                <w:lang w:eastAsia="en-GB"/>
-              </w:rPr>
-            </w:pPr>
-            <w:r>
-              <w:rPr>
-                <w:rFonts w:ascii="Menlo" w:eastAsia="Times New Roman" w:hAnsi="Menlo" w:cs="Menlo"/>
-                <w:color w:val="000000"/>
-                <w:sz w:val="21"/>
-                <w:szCs w:val="21"/>
-                <w:lang w:eastAsia="en-GB"/>
-              </w:rPr>
-              <w:t>1, 1</w:t>
-            </w:r>
-          </w:p>
-        </w:tc>
-        <w:tc>
-          <w:tcPr>
-            <w:tcW w:w="902" w:type="dxa"/>
-          </w:tcPr>
-          <w:p>
-            <w:pPr>
-              <w:spacing w:line="315" w:lineRule="atLeast"/>
-              <w:rPr>
-                <w:rFonts w:ascii="Menlo" w:eastAsia="Times New Roman" w:hAnsi="Menlo" w:cs="Menlo"/>
-                <w:color w:val="000000"/>
-                <w:sz w:val="21"/>
-                <w:szCs w:val="21"/>
-                <w:lang w:eastAsia="en-GB"/>
-              </w:rPr>
-            </w:pPr>
-            <w:r>
-              <w:rPr>
-                <w:rFonts w:ascii="Menlo" w:eastAsia="Times New Roman" w:hAnsi="Menlo" w:cs="Menlo"/>
-                <w:color w:val="000000"/>
-                <w:sz w:val="21"/>
-                <w:szCs w:val="21"/>
-                <w:lang w:eastAsia="en-GB"/>
-              </w:rPr>
-              <w:t>1, 2</w:t>
-            </w:r>
-          </w:p>
-        </w:tc>
-        <w:tc>
-          <w:tcPr>
-            <w:tcW w:w="902" w:type="dxa"/>
-          </w:tcPr>
-          <w:p>
-            <w:pPr>
-              <w:spacing w:line="315" w:lineRule="atLeast"/>
-              <w:rPr>
-                <w:rFonts w:ascii="Menlo" w:eastAsia="Times New Roman" w:hAnsi="Menlo" w:cs="Menlo"/>
-                <w:color w:val="000000"/>
-                <w:sz w:val="21"/>
-                <w:szCs w:val="21"/>
-                <w:lang w:eastAsia="en-GB"/>
-              </w:rPr>
-            </w:pPr>
-            <w:r>
-              <w:rPr>
-                <w:rFonts w:ascii="Menlo" w:eastAsia="Times New Roman" w:hAnsi="Menlo" w:cs="Menlo"/>
-                <w:color w:val="000000"/>
-                <w:sz w:val="21"/>
-                <w:szCs w:val="21"/>
-                <w:lang w:eastAsia="en-GB"/>
-              </w:rPr>
-              <w:t>1, 0</w:t>
             </w:r>
           </w:p>
         </w:tc>
@@ -2431,7 +2467,7 @@
                 <w:szCs w:val="21"/>
                 <w:lang w:eastAsia="en-GB"/>
               </w:rPr>
-              <w:t xml:space="preserve">row + </w:t>
+              <w:t xml:space="preserve">row, col - </w:t>
             </w:r>
             <w:r>
               <w:rPr>
@@ -2451,46 +2487,6 @@
                 <w:szCs w:val="21"/>
                 <w:lang w:eastAsia="en-GB"/>
               </w:rPr>
-              <w:t xml:space="preserve">, col </w:t>
-            </w:r>
-            <w:r>
-              <w:rPr>
-                <w:rFonts w:ascii="Menlo" w:eastAsia="Times New Roman" w:hAnsi="Menlo" w:cs="Menlo"/>
-                <w:color w:val="000000"/>
-                <w:sz w:val="21"/>
-                <w:szCs w:val="21"/>
-                <w:lang w:eastAsia="en-GB"/>
-              </w:rPr>
-              <w:t>–</w:t>
-            </w:r>
-            <w:r>
-              <w:rPr>
-                <w:rFonts w:ascii="Menlo" w:eastAsia="Times New Roman" w:hAnsi="Menlo" w:cs="Menlo"/>
-                <w:color w:val="000000"/>
-                <w:sz w:val="21"/>
-                <w:szCs w:val="21"/>
-                <w:lang w:eastAsia="en-GB"/>
-              </w:rPr>
-              <w:t xml:space="preserve"> </w:t>
-            </w:r>
-            <w:r>
-              <w:rPr>
-                <w:rFonts w:ascii="Menlo" w:eastAsia="Times New Roman" w:hAnsi="Menlo" w:cs="Menlo"/>
-                <w:color w:val="098658"/>
-                <w:sz w:val="21"/>
-                <w:szCs w:val="21"/>
-                <w:lang w:eastAsia="en-GB"/>
-              </w:rPr>
-              <w:t>1</w:t>
-            </w:r>
-            <w:r>
-              <w:rPr>
-                <w:rFonts w:ascii="Menlo" w:eastAsia="Times New Roman" w:hAnsi="Menlo" w:cs="Menlo"/>
-                <w:color w:val="098658"/>
-                <w:sz w:val="21"/>
-                <w:szCs w:val="21"/>
-                <w:lang w:eastAsia="en-GB"/>
-              </w:rPr>
               <w:t>]</w:t>
             </w:r>
           </w:p>
@@ -2518,13 +2514,94 @@
                 <w:szCs w:val="21"/>
                 <w:lang w:eastAsia="en-GB"/>
               </w:rPr>
+              <w:t>0, 2</w:t>
+            </w:r>
+          </w:p>
+        </w:tc>
+        <w:tc>
+          <w:tcPr>
+            <w:tcW w:w="901" w:type="dxa"/>
+          </w:tcPr>
+          <w:p>
+            <w:pPr>
+              <w:spacing w:line="315" w:lineRule="atLeast"/>
+              <w:rPr>
+                <w:rFonts w:ascii="Menlo" w:eastAsia="Times New Roman" w:hAnsi="Menlo" w:cs="Menlo"/>
+                <w:color w:val="000000"/>
+                <w:sz w:val="21"/>
+                <w:szCs w:val="21"/>
+                <w:lang w:eastAsia="en-GB"/>
+              </w:rPr>
+            </w:pPr>
+            <w:r>
+              <w:rPr>
+                <w:rFonts w:ascii="Menlo" w:eastAsia="Times New Roman" w:hAnsi="Menlo" w:cs="Menlo"/>
+                <w:color w:val="000000"/>
+                <w:sz w:val="21"/>
+                <w:szCs w:val="21"/>
+                <w:lang w:eastAsia="en-GB"/>
+              </w:rPr>
+              <w:t>0, 0</w:t>
+            </w:r>
+          </w:p>
+        </w:tc>
+        <w:tc>
+          <w:tcPr>
+            <w:tcW w:w="901" w:type="dxa"/>
+          </w:tcPr>
+          <w:p>
+            <w:pPr>
+              <w:spacing w:line="315" w:lineRule="atLeast"/>
+              <w:rPr>
+                <w:rFonts w:ascii="Menlo" w:eastAsia="Times New Roman" w:hAnsi="Menlo" w:cs="Menlo"/>
+                <w:color w:val="000000"/>
+                <w:sz w:val="21"/>
+                <w:szCs w:val="21"/>
+                <w:lang w:eastAsia="en-GB"/>
+              </w:rPr>
+            </w:pPr>
+            <w:r>
+              <w:rPr>
+                <w:rFonts w:ascii="Menlo" w:eastAsia="Times New Roman" w:hAnsi="Menlo" w:cs="Menlo"/>
+                <w:color w:val="000000"/>
+                <w:sz w:val="21"/>
+                <w:szCs w:val="21"/>
+                <w:lang w:eastAsia="en-GB"/>
+              </w:rPr>
+              <w:t>0, 1</w:t>
+            </w:r>
+          </w:p>
+        </w:tc>
+        <w:tc>
+          <w:tcPr>
+            <w:tcW w:w="902" w:type="dxa"/>
+          </w:tcPr>
+          <w:p>
+            <w:pPr>
+              <w:spacing w:line="315" w:lineRule="atLeast"/>
+              <w:rPr>
+                <w:rFonts w:ascii="Menlo" w:eastAsia="Times New Roman" w:hAnsi="Menlo" w:cs="Menlo"/>
+                <w:color w:val="000000"/>
+                <w:sz w:val="21"/>
+                <w:szCs w:val="21"/>
+                <w:lang w:eastAsia="en-GB"/>
+              </w:rPr>
+            </w:pPr>
+            <w:r>
+              <w:rPr>
+                <w:rFonts w:ascii="Menlo" w:eastAsia="Times New Roman" w:hAnsi="Menlo" w:cs="Menlo"/>
+                <w:color w:val="000000"/>
+                <w:sz w:val="21"/>
+                <w:szCs w:val="21"/>
+                <w:lang w:eastAsia="en-GB"/>
+              </w:rPr>
               <w:t>1, 2</w:t>
             </w:r>
           </w:p>
         </w:tc>
         <w:tc>
           <w:tcPr>
-            <w:tcW w:w="901" w:type="dxa"/>
+            <w:tcW w:w="902" w:type="dxa"/>
           </w:tcPr>
           <w:p>
             <w:pPr>
@@ -2551,7 +2628,7 @@
         </w:tc>
         <w:tc>
           <w:tcPr>
-            <w:tcW w:w="901" w:type="dxa"/>
+            <w:tcW w:w="902" w:type="dxa"/>
           </w:tcPr>
           <w:p>
             <w:pPr>
@@ -2654,87 +2731,6 @@
                 <w:lang w:eastAsia="en-GB"/>
               </w:rPr>
               <w:t>2, 1</w:t>
-            </w:r>
-          </w:p>
-        </w:tc>
-        <w:tc>
-          <w:tcPr>
-            <w:tcW w:w="902" w:type="dxa"/>
-          </w:tcPr>
-          <w:p>
-            <w:pPr>
-              <w:spacing w:line="315" w:lineRule="atLeast"/>
-              <w:rPr>
-                <w:rFonts w:ascii="Menlo" w:eastAsia="Times New Roman" w:hAnsi="Menlo" w:cs="Menlo"/>
-                <w:color w:val="000000"/>
-                <w:sz w:val="21"/>
-                <w:szCs w:val="21"/>
-                <w:lang w:eastAsia="en-GB"/>
-              </w:rPr>
-            </w:pPr>
-            <w:r>
-              <w:rPr>
-                <w:rFonts w:ascii="Menlo" w:eastAsia="Times New Roman" w:hAnsi="Menlo" w:cs="Menlo"/>
-                <w:color w:val="000000"/>
-                <w:sz w:val="21"/>
-                <w:szCs w:val="21"/>
-                <w:lang w:eastAsia="en-GB"/>
-              </w:rPr>
-              <w:t>0, 2</w:t>
-            </w:r>
-          </w:p>
-        </w:tc>
-        <w:tc>
-          <w:tcPr>
-            <w:tcW w:w="902" w:type="dxa"/>
-          </w:tcPr>
-          <w:p>
-            <w:pPr>
-              <w:spacing w:line="315" w:lineRule="atLeast"/>
-              <w:rPr>
-                <w:rFonts w:ascii="Menlo" w:eastAsia="Times New Roman" w:hAnsi="Menlo" w:cs="Menlo"/>
-                <w:color w:val="000000"/>
-                <w:sz w:val="21"/>
-                <w:szCs w:val="21"/>
-                <w:lang w:eastAsia="en-GB"/>
-              </w:rPr>
-            </w:pPr>
-            <w:r>
-              <w:rPr>
-                <w:rFonts w:ascii="Menlo" w:eastAsia="Times New Roman" w:hAnsi="Menlo" w:cs="Menlo"/>
-                <w:color w:val="000000"/>
-                <w:sz w:val="21"/>
-                <w:szCs w:val="21"/>
-                <w:lang w:eastAsia="en-GB"/>
-              </w:rPr>
-              <w:t>0, 0</w:t>
-            </w:r>
-          </w:p>
-        </w:tc>
-        <w:tc>
-          <w:tcPr>
-            <w:tcW w:w="902" w:type="dxa"/>
-          </w:tcPr>
-          <w:p>
-            <w:pPr>
-              <w:spacing w:line="315" w:lineRule="atLeast"/>
-              <w:rPr>
-                <w:rFonts w:ascii="Menlo" w:eastAsia="Times New Roman" w:hAnsi="Menlo" w:cs="Menlo"/>
-                <w:color w:val="000000"/>
-                <w:sz w:val="21"/>
-                <w:szCs w:val="21"/>
-                <w:lang w:eastAsia="en-GB"/>
-              </w:rPr>
-            </w:pPr>
-            <w:r>
-              <w:rPr>
-                <w:rFonts w:ascii="Menlo" w:eastAsia="Times New Roman" w:hAnsi="Menlo" w:cs="Menlo"/>
-                <w:color w:val="000000"/>
-                <w:sz w:val="21"/>
-                <w:szCs w:val="21"/>
-                <w:lang w:eastAsia="en-GB"/>
-              </w:rPr>
-              <w:t>0, 1</w:t>
             </w:r>
           </w:p>
         </w:tc>
@@ -2804,7 +2800,7 @@
                 <w:szCs w:val="21"/>
                 <w:lang w:eastAsia="en-GB"/>
               </w:rPr>
-              <w:t xml:space="preserve">row + </w:t>
+              <w:t xml:space="preserve">row - </w:t>
             </w:r>
             <w:r>
               <w:rPr>
@@ -2824,7 +2820,7 @@
                 <w:szCs w:val="21"/>
                 <w:lang w:eastAsia="en-GB"/>
               </w:rPr>
-              <w:t xml:space="preserve">, col + </w:t>
+              <w:t xml:space="preserve">, col - </w:t>
             </w:r>
             <w:r>
               <w:rPr>
@@ -2871,223 +2867,223 @@
                 <w:szCs w:val="21"/>
                 <w:lang w:eastAsia="en-GB"/>
               </w:rPr>
+              <w:t>2, 2</w:t>
+            </w:r>
+          </w:p>
+        </w:tc>
+        <w:tc>
+          <w:tcPr>
+            <w:tcW w:w="901" w:type="dxa"/>
+          </w:tcPr>
+          <w:p>
+            <w:pPr>
+              <w:spacing w:line="315" w:lineRule="atLeast"/>
+              <w:rPr>
+                <w:rFonts w:ascii="Menlo" w:eastAsia="Times New Roman" w:hAnsi="Menlo" w:cs="Menlo"/>
+                <w:color w:val="000000"/>
+                <w:sz w:val="21"/>
+                <w:szCs w:val="21"/>
+                <w:lang w:eastAsia="en-GB"/>
+              </w:rPr>
+            </w:pPr>
+            <w:r>
+              <w:rPr>
+                <w:rFonts w:ascii="Menlo" w:eastAsia="Times New Roman" w:hAnsi="Menlo" w:cs="Menlo"/>
+                <w:color w:val="000000"/>
+                <w:sz w:val="21"/>
+                <w:szCs w:val="21"/>
+                <w:lang w:eastAsia="en-GB"/>
+              </w:rPr>
+              <w:t>2, 0</w:t>
+            </w:r>
+          </w:p>
+        </w:tc>
+        <w:tc>
+          <w:tcPr>
+            <w:tcW w:w="901" w:type="dxa"/>
+          </w:tcPr>
+          <w:p>
+            <w:pPr>
+              <w:spacing w:line="315" w:lineRule="atLeast"/>
+              <w:rPr>
+                <w:rFonts w:ascii="Menlo" w:eastAsia="Times New Roman" w:hAnsi="Menlo" w:cs="Menlo"/>
+                <w:color w:val="000000"/>
+                <w:sz w:val="21"/>
+                <w:szCs w:val="21"/>
+                <w:lang w:eastAsia="en-GB"/>
+              </w:rPr>
+            </w:pPr>
+            <w:r>
+              <w:rPr>
+                <w:rFonts w:ascii="Menlo" w:eastAsia="Times New Roman" w:hAnsi="Menlo" w:cs="Menlo"/>
+                <w:color w:val="000000"/>
+                <w:sz w:val="21"/>
+                <w:szCs w:val="21"/>
+                <w:lang w:eastAsia="en-GB"/>
+              </w:rPr>
+              <w:t>2, 1</w:t>
+            </w:r>
+          </w:p>
+        </w:tc>
+        <w:tc>
+          <w:tcPr>
+            <w:tcW w:w="902" w:type="dxa"/>
+          </w:tcPr>
+          <w:p>
+            <w:pPr>
+              <w:spacing w:line="315" w:lineRule="atLeast"/>
+              <w:rPr>
+                <w:rFonts w:ascii="Menlo" w:eastAsia="Times New Roman" w:hAnsi="Menlo" w:cs="Menlo"/>
+                <w:color w:val="000000"/>
+                <w:sz w:val="21"/>
+                <w:szCs w:val="21"/>
+                <w:lang w:eastAsia="en-GB"/>
+              </w:rPr>
+            </w:pPr>
+            <w:r>
+              <w:rPr>
+                <w:rFonts w:ascii="Menlo" w:eastAsia="Times New Roman" w:hAnsi="Menlo" w:cs="Menlo"/>
+                <w:color w:val="000000"/>
+                <w:sz w:val="21"/>
+                <w:szCs w:val="21"/>
+                <w:lang w:eastAsia="en-GB"/>
+              </w:rPr>
+              <w:t>0, 2</w:t>
+            </w:r>
+          </w:p>
+        </w:tc>
+        <w:tc>
+          <w:tcPr>
+            <w:tcW w:w="902" w:type="dxa"/>
+          </w:tcPr>
+          <w:p>
+            <w:pPr>
+              <w:spacing w:line="315" w:lineRule="atLeast"/>
+              <w:rPr>
+                <w:rFonts w:ascii="Menlo" w:eastAsia="Times New Roman" w:hAnsi="Menlo" w:cs="Menlo"/>
+                <w:color w:val="000000"/>
+                <w:sz w:val="21"/>
+                <w:szCs w:val="21"/>
+                <w:lang w:eastAsia="en-GB"/>
+              </w:rPr>
+            </w:pPr>
+            <w:r>
+              <w:rPr>
+                <w:rFonts w:ascii="Menlo" w:eastAsia="Times New Roman" w:hAnsi="Menlo" w:cs="Menlo"/>
+                <w:color w:val="000000"/>
+                <w:sz w:val="21"/>
+                <w:szCs w:val="21"/>
+                <w:lang w:eastAsia="en-GB"/>
+              </w:rPr>
+              <w:t>0, 0</w:t>
+            </w:r>
+          </w:p>
+        </w:tc>
+        <w:tc>
+          <w:tcPr>
+            <w:tcW w:w="902" w:type="dxa"/>
+          </w:tcPr>
+          <w:p>
+            <w:pPr>
+              <w:spacing w:line="315" w:lineRule="atLeast"/>
+              <w:rPr>
+                <w:rFonts w:ascii="Menlo" w:eastAsia="Times New Roman" w:hAnsi="Menlo" w:cs="Menlo"/>
+                <w:color w:val="000000"/>
+                <w:sz w:val="21"/>
+                <w:szCs w:val="21"/>
+                <w:lang w:eastAsia="en-GB"/>
+              </w:rPr>
+            </w:pPr>
+            <w:r>
+              <w:rPr>
+                <w:rFonts w:ascii="Menlo" w:eastAsia="Times New Roman" w:hAnsi="Menlo" w:cs="Menlo"/>
+                <w:color w:val="000000"/>
+                <w:sz w:val="21"/>
+                <w:szCs w:val="21"/>
+                <w:lang w:eastAsia="en-GB"/>
+              </w:rPr>
+              <w:t>0, 1</w:t>
+            </w:r>
+          </w:p>
+        </w:tc>
+        <w:tc>
+          <w:tcPr>
+            <w:tcW w:w="902" w:type="dxa"/>
+          </w:tcPr>
+          <w:p>
+            <w:pPr>
+              <w:spacing w:line="315" w:lineRule="atLeast"/>
+              <w:rPr>
+                <w:rFonts w:ascii="Menlo" w:eastAsia="Times New Roman" w:hAnsi="Menlo" w:cs="Menlo"/>
+                <w:color w:val="000000"/>
+                <w:sz w:val="21"/>
+                <w:szCs w:val="21"/>
+                <w:lang w:eastAsia="en-GB"/>
+              </w:rPr>
+            </w:pPr>
+            <w:r>
+              <w:rPr>
+                <w:rFonts w:ascii="Menlo" w:eastAsia="Times New Roman" w:hAnsi="Menlo" w:cs="Menlo"/>
+                <w:color w:val="000000"/>
+                <w:sz w:val="21"/>
+                <w:szCs w:val="21"/>
+                <w:lang w:eastAsia="en-GB"/>
+              </w:rPr>
+              <w:t>1, 2</w:t>
+            </w:r>
+          </w:p>
+        </w:tc>
+        <w:tc>
+          <w:tcPr>
+            <w:tcW w:w="902" w:type="dxa"/>
+          </w:tcPr>
+          <w:p>
+            <w:pPr>
+              <w:spacing w:line="315" w:lineRule="atLeast"/>
+              <w:rPr>
+                <w:rFonts w:ascii="Menlo" w:eastAsia="Times New Roman" w:hAnsi="Menlo" w:cs="Menlo"/>
+                <w:color w:val="000000"/>
+                <w:sz w:val="21"/>
+                <w:szCs w:val="21"/>
+                <w:lang w:eastAsia="en-GB"/>
+              </w:rPr>
+            </w:pPr>
+            <w:r>
+              <w:rPr>
+                <w:rFonts w:ascii="Menlo" w:eastAsia="Times New Roman" w:hAnsi="Menlo" w:cs="Menlo"/>
+                <w:color w:val="000000"/>
+                <w:sz w:val="21"/>
+                <w:szCs w:val="21"/>
+                <w:lang w:eastAsia="en-GB"/>
+              </w:rPr>
+              <w:t>1, 0</w:t>
+            </w:r>
+          </w:p>
+        </w:tc>
+        <w:tc>
+          <w:tcPr>
+            <w:tcW w:w="902" w:type="dxa"/>
+          </w:tcPr>
+          <w:p>
+            <w:pPr>
+              <w:spacing w:line="315" w:lineRule="atLeast"/>
+              <w:rPr>
+                <w:rFonts w:ascii="Menlo" w:eastAsia="Times New Roman" w:hAnsi="Menlo" w:cs="Menlo"/>
+                <w:color w:val="000000"/>
+                <w:sz w:val="21"/>
+                <w:szCs w:val="21"/>
+                <w:lang w:eastAsia="en-GB"/>
+              </w:rPr>
+            </w:pPr>
+            <w:r>
+              <w:rPr>
+                <w:rFonts w:ascii="Menlo" w:eastAsia="Times New Roman" w:hAnsi="Menlo" w:cs="Menlo"/>
+                <w:color w:val="000000"/>
+                <w:sz w:val="21"/>
+                <w:szCs w:val="21"/>
+                <w:lang w:eastAsia="en-GB"/>
+              </w:rPr>
               <w:t>1, 1</w:t>
-            </w:r>
-          </w:p>
-        </w:tc>
-        <w:tc>
-          <w:tcPr>
-            <w:tcW w:w="901" w:type="dxa"/>
-          </w:tcPr>
-          <w:p>
-            <w:pPr>
-              <w:spacing w:line="315" w:lineRule="atLeast"/>
-              <w:rPr>
-                <w:rFonts w:ascii="Menlo" w:eastAsia="Times New Roman" w:hAnsi="Menlo" w:cs="Menlo"/>
-                <w:color w:val="000000"/>
-                <w:sz w:val="21"/>
-                <w:szCs w:val="21"/>
-                <w:lang w:eastAsia="en-GB"/>
-              </w:rPr>
-            </w:pPr>
-            <w:r>
-              <w:rPr>
-                <w:rFonts w:ascii="Menlo" w:eastAsia="Times New Roman" w:hAnsi="Menlo" w:cs="Menlo"/>
-                <w:color w:val="000000"/>
-                <w:sz w:val="21"/>
-                <w:szCs w:val="21"/>
-                <w:lang w:eastAsia="en-GB"/>
-              </w:rPr>
-              <w:t>1, 2</w:t>
-            </w:r>
-          </w:p>
-        </w:tc>
-        <w:tc>
-          <w:tcPr>
-            <w:tcW w:w="901" w:type="dxa"/>
-          </w:tcPr>
-          <w:p>
-            <w:pPr>
-              <w:spacing w:line="315" w:lineRule="atLeast"/>
-              <w:rPr>
-                <w:rFonts w:ascii="Menlo" w:eastAsia="Times New Roman" w:hAnsi="Menlo" w:cs="Menlo"/>
-                <w:color w:val="000000"/>
-                <w:sz w:val="21"/>
-                <w:szCs w:val="21"/>
-                <w:lang w:eastAsia="en-GB"/>
-              </w:rPr>
-            </w:pPr>
-            <w:r>
-              <w:rPr>
-                <w:rFonts w:ascii="Menlo" w:eastAsia="Times New Roman" w:hAnsi="Menlo" w:cs="Menlo"/>
-                <w:color w:val="000000"/>
-                <w:sz w:val="21"/>
-                <w:szCs w:val="21"/>
-                <w:lang w:eastAsia="en-GB"/>
-              </w:rPr>
-              <w:t>1, 0</w:t>
-            </w:r>
-          </w:p>
-        </w:tc>
-        <w:tc>
-          <w:tcPr>
-            <w:tcW w:w="902" w:type="dxa"/>
-          </w:tcPr>
-          <w:p>
-            <w:pPr>
-              <w:spacing w:line="315" w:lineRule="atLeast"/>
-              <w:rPr>
-                <w:rFonts w:ascii="Menlo" w:eastAsia="Times New Roman" w:hAnsi="Menlo" w:cs="Menlo"/>
-                <w:color w:val="000000"/>
-                <w:sz w:val="21"/>
-                <w:szCs w:val="21"/>
-                <w:lang w:eastAsia="en-GB"/>
-              </w:rPr>
-            </w:pPr>
-            <w:r>
-              <w:rPr>
-                <w:rFonts w:ascii="Menlo" w:eastAsia="Times New Roman" w:hAnsi="Menlo" w:cs="Menlo"/>
-                <w:color w:val="000000"/>
-                <w:sz w:val="21"/>
-                <w:szCs w:val="21"/>
-                <w:lang w:eastAsia="en-GB"/>
-              </w:rPr>
-              <w:t>2, 1</w:t>
-            </w:r>
-          </w:p>
-        </w:tc>
-        <w:tc>
-          <w:tcPr>
-            <w:tcW w:w="902" w:type="dxa"/>
-          </w:tcPr>
-          <w:p>
-            <w:pPr>
-              <w:spacing w:line="315" w:lineRule="atLeast"/>
-              <w:rPr>
-                <w:rFonts w:ascii="Menlo" w:eastAsia="Times New Roman" w:hAnsi="Menlo" w:cs="Menlo"/>
-                <w:color w:val="000000"/>
-                <w:sz w:val="21"/>
-                <w:szCs w:val="21"/>
-                <w:lang w:eastAsia="en-GB"/>
-              </w:rPr>
-            </w:pPr>
-            <w:r>
-              <w:rPr>
-                <w:rFonts w:ascii="Menlo" w:eastAsia="Times New Roman" w:hAnsi="Menlo" w:cs="Menlo"/>
-                <w:color w:val="000000"/>
-                <w:sz w:val="21"/>
-                <w:szCs w:val="21"/>
-                <w:lang w:eastAsia="en-GB"/>
-              </w:rPr>
-              <w:t>2, 2</w:t>
-            </w:r>
-          </w:p>
-        </w:tc>
-        <w:tc>
-          <w:tcPr>
-            <w:tcW w:w="902" w:type="dxa"/>
-          </w:tcPr>
-          <w:p>
-            <w:pPr>
-              <w:spacing w:line="315" w:lineRule="atLeast"/>
-              <w:rPr>
-                <w:rFonts w:ascii="Menlo" w:eastAsia="Times New Roman" w:hAnsi="Menlo" w:cs="Menlo"/>
-                <w:color w:val="000000"/>
-                <w:sz w:val="21"/>
-                <w:szCs w:val="21"/>
-                <w:lang w:eastAsia="en-GB"/>
-              </w:rPr>
-            </w:pPr>
-            <w:r>
-              <w:rPr>
-                <w:rFonts w:ascii="Menlo" w:eastAsia="Times New Roman" w:hAnsi="Menlo" w:cs="Menlo"/>
-                <w:color w:val="000000"/>
-                <w:sz w:val="21"/>
-                <w:szCs w:val="21"/>
-                <w:lang w:eastAsia="en-GB"/>
-              </w:rPr>
-              <w:t>2, 0</w:t>
-            </w:r>
-          </w:p>
-        </w:tc>
-        <w:tc>
-          <w:tcPr>
-            <w:tcW w:w="902" w:type="dxa"/>
-          </w:tcPr>
-          <w:p>
-            <w:pPr>
-              <w:spacing w:line="315" w:lineRule="atLeast"/>
-              <w:rPr>
-                <w:rFonts w:ascii="Menlo" w:eastAsia="Times New Roman" w:hAnsi="Menlo" w:cs="Menlo"/>
-                <w:color w:val="000000"/>
-                <w:sz w:val="21"/>
-                <w:szCs w:val="21"/>
-                <w:lang w:eastAsia="en-GB"/>
-              </w:rPr>
-            </w:pPr>
-            <w:r>
-              <w:rPr>
-                <w:rFonts w:ascii="Menlo" w:eastAsia="Times New Roman" w:hAnsi="Menlo" w:cs="Menlo"/>
-                <w:color w:val="000000"/>
-                <w:sz w:val="21"/>
-                <w:szCs w:val="21"/>
-                <w:lang w:eastAsia="en-GB"/>
-              </w:rPr>
-              <w:t>0, 1</w:t>
-            </w:r>
-          </w:p>
-        </w:tc>
-        <w:tc>
-          <w:tcPr>
-            <w:tcW w:w="902" w:type="dxa"/>
-          </w:tcPr>
-          <w:p>
-            <w:pPr>
-              <w:spacing w:line="315" w:lineRule="atLeast"/>
-              <w:rPr>
-                <w:rFonts w:ascii="Menlo" w:eastAsia="Times New Roman" w:hAnsi="Menlo" w:cs="Menlo"/>
-                <w:color w:val="000000"/>
-                <w:sz w:val="21"/>
-                <w:szCs w:val="21"/>
-                <w:lang w:eastAsia="en-GB"/>
-              </w:rPr>
-            </w:pPr>
-            <w:r>
-              <w:rPr>
-                <w:rFonts w:ascii="Menlo" w:eastAsia="Times New Roman" w:hAnsi="Menlo" w:cs="Menlo"/>
-                <w:color w:val="000000"/>
-                <w:sz w:val="21"/>
-                <w:szCs w:val="21"/>
-                <w:lang w:eastAsia="en-GB"/>
-              </w:rPr>
-              <w:t>0, 2</w:t>
-            </w:r>
-          </w:p>
-        </w:tc>
-        <w:tc>
-          <w:tcPr>
-            <w:tcW w:w="902" w:type="dxa"/>
-          </w:tcPr>
-          <w:p>
-            <w:pPr>
-              <w:spacing w:line="315" w:lineRule="atLeast"/>
-              <w:rPr>
-                <w:rFonts w:ascii="Menlo" w:eastAsia="Times New Roman" w:hAnsi="Menlo" w:cs="Menlo"/>
-                <w:color w:val="000000"/>
-                <w:sz w:val="21"/>
-                <w:szCs w:val="21"/>
-                <w:lang w:eastAsia="en-GB"/>
-              </w:rPr>
-            </w:pPr>
-            <w:r>
-              <w:rPr>
-                <w:rFonts w:ascii="Menlo" w:eastAsia="Times New Roman" w:hAnsi="Menlo" w:cs="Menlo"/>
-                <w:color w:val="000000"/>
-                <w:sz w:val="21"/>
-                <w:szCs w:val="21"/>
-                <w:lang w:eastAsia="en-GB"/>
-              </w:rPr>
-              <w:t>0, 0</w:t>
             </w:r>
           </w:p>
         </w:tc>
@@ -3143,6 +3139,29 @@
       </w:r>
     </w:p>
     <w:p/>
+    <w:p>
+      <w:pPr>
+        <w:shd w:val="clear" w:color="auto" w:fill="FFFFFF"/>
+        <w:spacing w:line="315" w:lineRule="atLeast"/>
+        <w:rPr>
+          <w:rFonts w:ascii="Menlo" w:eastAsia="Times New Roman" w:hAnsi="Menlo" w:cs="Menlo"/>
+          <w:color w:val="000000"/>
+          <w:sz w:val="21"/>
+          <w:szCs w:val="21"/>
+          <w:lang w:eastAsia="en-GB"/>
+        </w:rPr>
+      </w:pPr>
+      <w:r>
+        <w:rPr>
+          <w:rFonts w:ascii="Menlo" w:eastAsia="Times New Roman" w:hAnsi="Menlo" w:cs="Menlo"/>
+          <w:color w:val="000000"/>
+          <w:sz w:val="21"/>
+          <w:szCs w:val="21"/>
+          <w:lang w:eastAsia="en-GB"/>
+        </w:rPr>
+        <w:t xml:space="preserve">        </w:t>
+      </w:r>
+    </w:p>
     <w:p/>
     <w:sectPr>
       <w:pgSz w:w="16838" w:h="11906" w:orient="landscape"/>

</xml_diff>